<commit_message>
Executive summary and contents update
</commit_message>
<xml_diff>
--- a/report.docx
+++ b/report.docx
@@ -15,6 +15,18 @@
         </w:rPr>
         <w:t>Principal Component Analysis</w:t>
       </w:r>
+      <w:r>
+        <w:rPr>
+          <w:lang w:val="en-GB"/>
+        </w:rPr>
+        <w:t xml:space="preserve"> – </w:t>
+      </w:r>
+      <w:r>
+        <w:rPr>
+          <w:lang w:val="en-GB"/>
+        </w:rPr>
+        <w:t>S&amp;P500 Equity Exploration</w:t>
+      </w:r>
     </w:p>
     <w:p>
       <w:pPr>
@@ -52,6 +64,7 @@
         </w:rPr>
       </w:pPr>
       <w:bookmarkStart w:id="0" w:name="__RefHeading___Toc97_4112998524"/>
+      <w:bookmarkStart w:id="1" w:name="_Toc135572151"/>
       <w:r>
         <w:rPr>
           <w:lang w:val="en-GB"/>
@@ -59,6 +72,7 @@
         <w:t>Executive Summary</w:t>
       </w:r>
       <w:bookmarkEnd w:id="0"/>
+      <w:bookmarkEnd w:id="1"/>
     </w:p>
     <w:p>
       <w:pPr>
@@ -71,26 +85,74 @@
         <w:rPr>
           <w:lang w:val="en-GB"/>
         </w:rPr>
-        <w:t>Principal Component Analysis (PCA) is a technique used for reducing the dimensionality of a dataset allowing for a more intuitive data exploration and analysis.</w:t>
-      </w:r>
-    </w:p>
-    <w:p>
-      <w:pPr>
-        <w:pStyle w:val="ContentsHeading"/>
-        <w:pageBreakBefore/>
+        <w:t>PCA is a dimensionality reduction method whereby multiple variables in a large dataset are transformed into a smaller set of variables, maintaining most of the information in the large dataset. Resulting variables are easier to explore and analyse and are less computationally expensive to process.</w:t>
+      </w:r>
+    </w:p>
+    <w:p>
+      <w:pPr>
+        <w:pStyle w:val="Textbody"/>
+        <w:rPr>
+          <w:lang w:val="en-GB"/>
+        </w:rPr>
+      </w:pPr>
+      <w:r>
+        <w:rPr>
+          <w:lang w:val="en-GB"/>
+        </w:rPr>
+        <w:t>This exercise covers a practical demonstration of this approach, as well as its application in determining key single name equity drivers of S&amp;P500 index returns.</w:t>
+      </w:r>
+    </w:p>
+    <w:p>
+      <w:pPr>
+        <w:suppressAutoHyphens w:val="0"/>
+        <w:rPr>
+          <w:lang w:val="en-GB"/>
+        </w:rPr>
+      </w:pPr>
+      <w:r>
+        <w:rPr>
+          <w:lang w:val="en-GB"/>
+        </w:rPr>
+        <w:br w:type="page"/>
+      </w:r>
+    </w:p>
+    <w:p>
+      <w:pPr>
+        <w:pStyle w:val="Heading1"/>
+        <w:rPr>
+          <w:lang w:val="en-GB"/>
+        </w:rPr>
+      </w:pPr>
+      <w:r>
+        <w:rPr>
+          <w:lang w:val="en-GB"/>
+        </w:rPr>
+        <w:lastRenderedPageBreak/>
+        <w:t>Contents</w:t>
+      </w:r>
+    </w:p>
+    <w:p>
+      <w:pPr>
+        <w:pStyle w:val="TOC1"/>
         <w:tabs>
-          <w:tab w:val="right" w:leader="dot" w:pos="9360"/>
+          <w:tab w:val="right" w:leader="dot" w:pos="9628"/>
         </w:tabs>
-      </w:pPr>
-      <w:r>
-        <w:rPr>
-          <w:rFonts w:ascii="Liberation Serif" w:hAnsi="Liberation Serif"/>
-          <w:b w:val="0"/>
-          <w:bCs w:val="0"/>
-          <w:sz w:val="24"/>
+        <w:rPr>
+          <w:rFonts w:asciiTheme="minorHAnsi" w:eastAsiaTheme="minorEastAsia" w:hAnsiTheme="minorHAnsi" w:cstheme="minorBidi"/>
+          <w:noProof/>
+          <w:kern w:val="2"/>
+          <w:sz w:val="22"/>
+          <w:szCs w:val="22"/>
+          <w:lang w:val="en-GB" w:eastAsia="en-GB" w:bidi="ar-SA"/>
+          <w14:ligatures w14:val="standardContextual"/>
+        </w:rPr>
+      </w:pPr>
+      <w:r>
+        <w:rPr>
+          <w:b/>
+          <w:bCs/>
           <w:szCs w:val="24"/>
         </w:rPr>
-        <w:lastRenderedPageBreak/>
         <w:fldChar w:fldCharType="begin"/>
       </w:r>
       <w:r>
@@ -98,214 +160,1076 @@
       </w:r>
       <w:r>
         <w:rPr>
-          <w:rFonts w:ascii="Liberation Serif" w:hAnsi="Liberation Serif"/>
-          <w:b w:val="0"/>
-          <w:bCs w:val="0"/>
-          <w:sz w:val="24"/>
+          <w:b/>
+          <w:bCs/>
           <w:szCs w:val="24"/>
         </w:rPr>
         <w:fldChar w:fldCharType="separate"/>
       </w:r>
+      <w:hyperlink w:anchor="_Toc135572151" w:history="1">
+        <w:r>
+          <w:rPr>
+            <w:rStyle w:val="Hyperlink"/>
+            <w:noProof/>
+            <w:lang w:val="en-GB"/>
+          </w:rPr>
+          <w:t>Executive Summary</w:t>
+        </w:r>
+        <w:r>
+          <w:rPr>
+            <w:noProof/>
+          </w:rPr>
+          <w:tab/>
+        </w:r>
+        <w:r>
+          <w:rPr>
+            <w:noProof/>
+          </w:rPr>
+          <w:fldChar w:fldCharType="begin"/>
+        </w:r>
+        <w:r>
+          <w:rPr>
+            <w:noProof/>
+          </w:rPr>
+          <w:instrText xml:space="preserve"> PAGEREF _Toc135572151 \h </w:instrText>
+        </w:r>
+        <w:r>
+          <w:rPr>
+            <w:noProof/>
+          </w:rPr>
+        </w:r>
+        <w:r>
+          <w:rPr>
+            <w:noProof/>
+          </w:rPr>
+          <w:fldChar w:fldCharType="separate"/>
+        </w:r>
+        <w:r>
+          <w:rPr>
+            <w:noProof/>
+          </w:rPr>
+          <w:t>1</w:t>
+        </w:r>
+        <w:r>
+          <w:rPr>
+            <w:noProof/>
+          </w:rPr>
+          <w:fldChar w:fldCharType="end"/>
+        </w:r>
+      </w:hyperlink>
+    </w:p>
+    <w:p>
+      <w:pPr>
+        <w:pStyle w:val="TOC1"/>
+        <w:tabs>
+          <w:tab w:val="right" w:leader="dot" w:pos="9628"/>
+        </w:tabs>
+        <w:rPr>
+          <w:rFonts w:asciiTheme="minorHAnsi" w:eastAsiaTheme="minorEastAsia" w:hAnsiTheme="minorHAnsi" w:cstheme="minorBidi"/>
+          <w:noProof/>
+          <w:kern w:val="2"/>
+          <w:sz w:val="22"/>
+          <w:szCs w:val="22"/>
+          <w:lang w:val="en-GB" w:eastAsia="en-GB" w:bidi="ar-SA"/>
+          <w14:ligatures w14:val="standardContextual"/>
+        </w:rPr>
+      </w:pPr>
+      <w:hyperlink w:anchor="_Toc135572152" w:history="1">
+        <w:r>
+          <w:rPr>
+            <w:rStyle w:val="Hyperlink"/>
+            <w:noProof/>
+            <w:lang w:val="en-GB"/>
+          </w:rPr>
+          <w:t>Problem Description</w:t>
+        </w:r>
+        <w:r>
+          <w:rPr>
+            <w:noProof/>
+          </w:rPr>
+          <w:tab/>
+        </w:r>
+        <w:r>
+          <w:rPr>
+            <w:noProof/>
+          </w:rPr>
+          <w:fldChar w:fldCharType="begin"/>
+        </w:r>
+        <w:r>
+          <w:rPr>
+            <w:noProof/>
+          </w:rPr>
+          <w:instrText xml:space="preserve"> PAGEREF _Toc135572152 \h </w:instrText>
+        </w:r>
+        <w:r>
+          <w:rPr>
+            <w:noProof/>
+          </w:rPr>
+        </w:r>
+        <w:r>
+          <w:rPr>
+            <w:noProof/>
+          </w:rPr>
+          <w:fldChar w:fldCharType="separate"/>
+        </w:r>
+        <w:r>
+          <w:rPr>
+            <w:noProof/>
+          </w:rPr>
+          <w:t>1</w:t>
+        </w:r>
+        <w:r>
+          <w:rPr>
+            <w:noProof/>
+          </w:rPr>
+          <w:fldChar w:fldCharType="end"/>
+        </w:r>
+      </w:hyperlink>
+    </w:p>
+    <w:p>
+      <w:pPr>
+        <w:pStyle w:val="TOC2"/>
+        <w:tabs>
+          <w:tab w:val="right" w:leader="dot" w:pos="9628"/>
+        </w:tabs>
+        <w:rPr>
+          <w:rFonts w:asciiTheme="minorHAnsi" w:eastAsiaTheme="minorEastAsia" w:hAnsiTheme="minorHAnsi" w:cstheme="minorBidi"/>
+          <w:noProof/>
+          <w:kern w:val="2"/>
+          <w:sz w:val="22"/>
+          <w:szCs w:val="22"/>
+          <w:lang w:val="en-GB" w:eastAsia="en-GB" w:bidi="ar-SA"/>
+          <w14:ligatures w14:val="standardContextual"/>
+        </w:rPr>
+      </w:pPr>
+      <w:hyperlink w:anchor="_Toc135572153" w:history="1">
+        <w:r>
+          <w:rPr>
+            <w:rStyle w:val="Hyperlink"/>
+            <w:noProof/>
+            <w:lang w:val="en-US"/>
+          </w:rPr>
+          <w:t>Theoretical Background</w:t>
+        </w:r>
+        <w:r>
+          <w:rPr>
+            <w:noProof/>
+          </w:rPr>
+          <w:tab/>
+        </w:r>
+        <w:r>
+          <w:rPr>
+            <w:noProof/>
+          </w:rPr>
+          <w:fldChar w:fldCharType="begin"/>
+        </w:r>
+        <w:r>
+          <w:rPr>
+            <w:noProof/>
+          </w:rPr>
+          <w:instrText xml:space="preserve"> PAGEREF _Toc135572153 \h </w:instrText>
+        </w:r>
+        <w:r>
+          <w:rPr>
+            <w:noProof/>
+          </w:rPr>
+        </w:r>
+        <w:r>
+          <w:rPr>
+            <w:noProof/>
+          </w:rPr>
+          <w:fldChar w:fldCharType="separate"/>
+        </w:r>
+        <w:r>
+          <w:rPr>
+            <w:noProof/>
+          </w:rPr>
+          <w:t>2</w:t>
+        </w:r>
+        <w:r>
+          <w:rPr>
+            <w:noProof/>
+          </w:rPr>
+          <w:fldChar w:fldCharType="end"/>
+        </w:r>
+      </w:hyperlink>
+    </w:p>
+    <w:p>
+      <w:pPr>
+        <w:pStyle w:val="TOC2"/>
+        <w:tabs>
+          <w:tab w:val="right" w:leader="dot" w:pos="9628"/>
+        </w:tabs>
+        <w:rPr>
+          <w:rFonts w:asciiTheme="minorHAnsi" w:eastAsiaTheme="minorEastAsia" w:hAnsiTheme="minorHAnsi" w:cstheme="minorBidi"/>
+          <w:noProof/>
+          <w:kern w:val="2"/>
+          <w:sz w:val="22"/>
+          <w:szCs w:val="22"/>
+          <w:lang w:val="en-GB" w:eastAsia="en-GB" w:bidi="ar-SA"/>
+          <w14:ligatures w14:val="standardContextual"/>
+        </w:rPr>
+      </w:pPr>
+      <w:hyperlink w:anchor="_Toc135572154" w:history="1">
+        <w:r>
+          <w:rPr>
+            <w:rStyle w:val="Hyperlink"/>
+            <w:noProof/>
+            <w:lang w:val="en-US"/>
+          </w:rPr>
+          <w:t>Mathematical Foundations</w:t>
+        </w:r>
+        <w:r>
+          <w:rPr>
+            <w:noProof/>
+          </w:rPr>
+          <w:tab/>
+        </w:r>
+        <w:r>
+          <w:rPr>
+            <w:noProof/>
+          </w:rPr>
+          <w:fldChar w:fldCharType="begin"/>
+        </w:r>
+        <w:r>
+          <w:rPr>
+            <w:noProof/>
+          </w:rPr>
+          <w:instrText xml:space="preserve"> PAGEREF _Toc135572154 \h </w:instrText>
+        </w:r>
+        <w:r>
+          <w:rPr>
+            <w:noProof/>
+          </w:rPr>
+        </w:r>
+        <w:r>
+          <w:rPr>
+            <w:noProof/>
+          </w:rPr>
+          <w:fldChar w:fldCharType="separate"/>
+        </w:r>
+        <w:r>
+          <w:rPr>
+            <w:noProof/>
+          </w:rPr>
+          <w:t>2</w:t>
+        </w:r>
+        <w:r>
+          <w:rPr>
+            <w:noProof/>
+          </w:rPr>
+          <w:fldChar w:fldCharType="end"/>
+        </w:r>
+      </w:hyperlink>
+    </w:p>
+    <w:p>
+      <w:pPr>
+        <w:pStyle w:val="TOC3"/>
+        <w:tabs>
+          <w:tab w:val="right" w:leader="dot" w:pos="9628"/>
+        </w:tabs>
+        <w:rPr>
+          <w:rFonts w:asciiTheme="minorHAnsi" w:eastAsiaTheme="minorEastAsia" w:hAnsiTheme="minorHAnsi" w:cstheme="minorBidi"/>
+          <w:noProof/>
+          <w:kern w:val="2"/>
+          <w:sz w:val="22"/>
+          <w:szCs w:val="22"/>
+          <w:lang w:val="en-GB" w:eastAsia="en-GB" w:bidi="ar-SA"/>
+          <w14:ligatures w14:val="standardContextual"/>
+        </w:rPr>
+      </w:pPr>
+      <w:hyperlink w:anchor="_Toc135572155" w:history="1">
+        <w:r>
+          <w:rPr>
+            <w:rStyle w:val="Hyperlink"/>
+            <w:noProof/>
+            <w:lang w:val="en-GB"/>
+          </w:rPr>
+          <w:t>Step 1 - Standardisation</w:t>
+        </w:r>
+        <w:r>
+          <w:rPr>
+            <w:noProof/>
+          </w:rPr>
+          <w:tab/>
+        </w:r>
+        <w:r>
+          <w:rPr>
+            <w:noProof/>
+          </w:rPr>
+          <w:fldChar w:fldCharType="begin"/>
+        </w:r>
+        <w:r>
+          <w:rPr>
+            <w:noProof/>
+          </w:rPr>
+          <w:instrText xml:space="preserve"> PAGEREF _Toc135572155 \h </w:instrText>
+        </w:r>
+        <w:r>
+          <w:rPr>
+            <w:noProof/>
+          </w:rPr>
+        </w:r>
+        <w:r>
+          <w:rPr>
+            <w:noProof/>
+          </w:rPr>
+          <w:fldChar w:fldCharType="separate"/>
+        </w:r>
+        <w:r>
+          <w:rPr>
+            <w:noProof/>
+          </w:rPr>
+          <w:t>2</w:t>
+        </w:r>
+        <w:r>
+          <w:rPr>
+            <w:noProof/>
+          </w:rPr>
+          <w:fldChar w:fldCharType="end"/>
+        </w:r>
+      </w:hyperlink>
+    </w:p>
+    <w:p>
+      <w:pPr>
+        <w:pStyle w:val="TOC3"/>
+        <w:tabs>
+          <w:tab w:val="right" w:leader="dot" w:pos="9628"/>
+        </w:tabs>
+        <w:rPr>
+          <w:rFonts w:asciiTheme="minorHAnsi" w:eastAsiaTheme="minorEastAsia" w:hAnsiTheme="minorHAnsi" w:cstheme="minorBidi"/>
+          <w:noProof/>
+          <w:kern w:val="2"/>
+          <w:sz w:val="22"/>
+          <w:szCs w:val="22"/>
+          <w:lang w:val="en-GB" w:eastAsia="en-GB" w:bidi="ar-SA"/>
+          <w14:ligatures w14:val="standardContextual"/>
+        </w:rPr>
+      </w:pPr>
+      <w:hyperlink w:anchor="_Toc135572156" w:history="1">
+        <w:r>
+          <w:rPr>
+            <w:rStyle w:val="Hyperlink"/>
+            <w:noProof/>
+            <w:lang w:val="en-GB"/>
+          </w:rPr>
+          <w:t>Step 2 - Covariance Matrix</w:t>
+        </w:r>
+        <w:r>
+          <w:rPr>
+            <w:noProof/>
+          </w:rPr>
+          <w:tab/>
+        </w:r>
+        <w:r>
+          <w:rPr>
+            <w:noProof/>
+          </w:rPr>
+          <w:fldChar w:fldCharType="begin"/>
+        </w:r>
+        <w:r>
+          <w:rPr>
+            <w:noProof/>
+          </w:rPr>
+          <w:instrText xml:space="preserve"> PAGEREF _Toc135572156 \h </w:instrText>
+        </w:r>
+        <w:r>
+          <w:rPr>
+            <w:noProof/>
+          </w:rPr>
+        </w:r>
+        <w:r>
+          <w:rPr>
+            <w:noProof/>
+          </w:rPr>
+          <w:fldChar w:fldCharType="separate"/>
+        </w:r>
+        <w:r>
+          <w:rPr>
+            <w:noProof/>
+          </w:rPr>
+          <w:t>2</w:t>
+        </w:r>
+        <w:r>
+          <w:rPr>
+            <w:noProof/>
+          </w:rPr>
+          <w:fldChar w:fldCharType="end"/>
+        </w:r>
+      </w:hyperlink>
+    </w:p>
+    <w:p>
+      <w:pPr>
+        <w:pStyle w:val="TOC3"/>
+        <w:tabs>
+          <w:tab w:val="right" w:leader="dot" w:pos="9628"/>
+        </w:tabs>
+        <w:rPr>
+          <w:rFonts w:asciiTheme="minorHAnsi" w:eastAsiaTheme="minorEastAsia" w:hAnsiTheme="minorHAnsi" w:cstheme="minorBidi"/>
+          <w:noProof/>
+          <w:kern w:val="2"/>
+          <w:sz w:val="22"/>
+          <w:szCs w:val="22"/>
+          <w:lang w:val="en-GB" w:eastAsia="en-GB" w:bidi="ar-SA"/>
+          <w14:ligatures w14:val="standardContextual"/>
+        </w:rPr>
+      </w:pPr>
+      <w:hyperlink w:anchor="_Toc135572157" w:history="1">
+        <w:r>
+          <w:rPr>
+            <w:rStyle w:val="Hyperlink"/>
+            <w:noProof/>
+            <w:lang w:val="en-GB"/>
+          </w:rPr>
+          <w:t>Step 3 - Eigendecomposition</w:t>
+        </w:r>
+        <w:r>
+          <w:rPr>
+            <w:noProof/>
+          </w:rPr>
+          <w:tab/>
+        </w:r>
+        <w:r>
+          <w:rPr>
+            <w:noProof/>
+          </w:rPr>
+          <w:fldChar w:fldCharType="begin"/>
+        </w:r>
+        <w:r>
+          <w:rPr>
+            <w:noProof/>
+          </w:rPr>
+          <w:instrText xml:space="preserve"> PAGEREF _Toc135572157 \h </w:instrText>
+        </w:r>
+        <w:r>
+          <w:rPr>
+            <w:noProof/>
+          </w:rPr>
+        </w:r>
+        <w:r>
+          <w:rPr>
+            <w:noProof/>
+          </w:rPr>
+          <w:fldChar w:fldCharType="separate"/>
+        </w:r>
+        <w:r>
+          <w:rPr>
+            <w:noProof/>
+          </w:rPr>
+          <w:t>2</w:t>
+        </w:r>
+        <w:r>
+          <w:rPr>
+            <w:noProof/>
+          </w:rPr>
+          <w:fldChar w:fldCharType="end"/>
+        </w:r>
+      </w:hyperlink>
+    </w:p>
+    <w:p>
+      <w:pPr>
+        <w:pStyle w:val="TOC4"/>
+        <w:tabs>
+          <w:tab w:val="right" w:leader="dot" w:pos="9628"/>
+        </w:tabs>
+        <w:rPr>
+          <w:rFonts w:asciiTheme="minorHAnsi" w:eastAsiaTheme="minorEastAsia" w:hAnsiTheme="minorHAnsi" w:cstheme="minorBidi"/>
+          <w:noProof/>
+          <w:kern w:val="2"/>
+          <w:sz w:val="22"/>
+          <w:szCs w:val="22"/>
+          <w:lang w:val="en-GB" w:eastAsia="en-GB" w:bidi="ar-SA"/>
+          <w14:ligatures w14:val="standardContextual"/>
+        </w:rPr>
+      </w:pPr>
+      <w:hyperlink w:anchor="_Toc135572158" w:history="1">
+        <w:r>
+          <w:rPr>
+            <w:rStyle w:val="Hyperlink"/>
+            <w:noProof/>
+            <w:lang w:val="en-GB"/>
+          </w:rPr>
+          <w:t>Methodology</w:t>
+        </w:r>
+        <w:r>
+          <w:rPr>
+            <w:noProof/>
+          </w:rPr>
+          <w:tab/>
+        </w:r>
+        <w:r>
+          <w:rPr>
+            <w:noProof/>
+          </w:rPr>
+          <w:fldChar w:fldCharType="begin"/>
+        </w:r>
+        <w:r>
+          <w:rPr>
+            <w:noProof/>
+          </w:rPr>
+          <w:instrText xml:space="preserve"> PAGEREF _Toc135572158 \h </w:instrText>
+        </w:r>
+        <w:r>
+          <w:rPr>
+            <w:noProof/>
+          </w:rPr>
+        </w:r>
+        <w:r>
+          <w:rPr>
+            <w:noProof/>
+          </w:rPr>
+          <w:fldChar w:fldCharType="separate"/>
+        </w:r>
+        <w:r>
+          <w:rPr>
+            <w:noProof/>
+          </w:rPr>
+          <w:t>3</w:t>
+        </w:r>
+        <w:r>
+          <w:rPr>
+            <w:noProof/>
+          </w:rPr>
+          <w:fldChar w:fldCharType="end"/>
+        </w:r>
+      </w:hyperlink>
+    </w:p>
+    <w:p>
+      <w:pPr>
+        <w:pStyle w:val="TOC3"/>
+        <w:tabs>
+          <w:tab w:val="right" w:leader="dot" w:pos="9628"/>
+        </w:tabs>
+        <w:rPr>
+          <w:rFonts w:asciiTheme="minorHAnsi" w:eastAsiaTheme="minorEastAsia" w:hAnsiTheme="minorHAnsi" w:cstheme="minorBidi"/>
+          <w:noProof/>
+          <w:kern w:val="2"/>
+          <w:sz w:val="22"/>
+          <w:szCs w:val="22"/>
+          <w:lang w:val="en-GB" w:eastAsia="en-GB" w:bidi="ar-SA"/>
+          <w14:ligatures w14:val="standardContextual"/>
+        </w:rPr>
+      </w:pPr>
+      <w:hyperlink w:anchor="_Toc135572159" w:history="1">
+        <w:r>
+          <w:rPr>
+            <w:rStyle w:val="Hyperlink"/>
+            <w:noProof/>
+            <w:lang w:val="en-GB"/>
+          </w:rPr>
+          <w:t>Step 4 - Feature Vector</w:t>
+        </w:r>
+        <w:r>
+          <w:rPr>
+            <w:noProof/>
+          </w:rPr>
+          <w:tab/>
+        </w:r>
+        <w:r>
+          <w:rPr>
+            <w:noProof/>
+          </w:rPr>
+          <w:fldChar w:fldCharType="begin"/>
+        </w:r>
+        <w:r>
+          <w:rPr>
+            <w:noProof/>
+          </w:rPr>
+          <w:instrText xml:space="preserve"> PAGEREF _Toc135572159 \h </w:instrText>
+        </w:r>
+        <w:r>
+          <w:rPr>
+            <w:noProof/>
+          </w:rPr>
+        </w:r>
+        <w:r>
+          <w:rPr>
+            <w:noProof/>
+          </w:rPr>
+          <w:fldChar w:fldCharType="separate"/>
+        </w:r>
+        <w:r>
+          <w:rPr>
+            <w:noProof/>
+          </w:rPr>
+          <w:t>3</w:t>
+        </w:r>
+        <w:r>
+          <w:rPr>
+            <w:noProof/>
+          </w:rPr>
+          <w:fldChar w:fldCharType="end"/>
+        </w:r>
+      </w:hyperlink>
+    </w:p>
+    <w:p>
+      <w:pPr>
+        <w:pStyle w:val="TOC3"/>
+        <w:tabs>
+          <w:tab w:val="right" w:leader="dot" w:pos="9628"/>
+        </w:tabs>
+        <w:rPr>
+          <w:rFonts w:asciiTheme="minorHAnsi" w:eastAsiaTheme="minorEastAsia" w:hAnsiTheme="minorHAnsi" w:cstheme="minorBidi"/>
+          <w:noProof/>
+          <w:kern w:val="2"/>
+          <w:sz w:val="22"/>
+          <w:szCs w:val="22"/>
+          <w:lang w:val="en-GB" w:eastAsia="en-GB" w:bidi="ar-SA"/>
+          <w14:ligatures w14:val="standardContextual"/>
+        </w:rPr>
+      </w:pPr>
+      <w:hyperlink w:anchor="_Toc135572160" w:history="1">
+        <w:r>
+          <w:rPr>
+            <w:rStyle w:val="Hyperlink"/>
+            <w:noProof/>
+            <w:lang w:val="en-GB"/>
+          </w:rPr>
+          <w:t>Step 5 - Recast the Data along the PC Axes</w:t>
+        </w:r>
+        <w:r>
+          <w:rPr>
+            <w:noProof/>
+          </w:rPr>
+          <w:tab/>
+        </w:r>
+        <w:r>
+          <w:rPr>
+            <w:noProof/>
+          </w:rPr>
+          <w:fldChar w:fldCharType="begin"/>
+        </w:r>
+        <w:r>
+          <w:rPr>
+            <w:noProof/>
+          </w:rPr>
+          <w:instrText xml:space="preserve"> PAGEREF _Toc135572160 \h </w:instrText>
+        </w:r>
+        <w:r>
+          <w:rPr>
+            <w:noProof/>
+          </w:rPr>
+        </w:r>
+        <w:r>
+          <w:rPr>
+            <w:noProof/>
+          </w:rPr>
+          <w:fldChar w:fldCharType="separate"/>
+        </w:r>
+        <w:r>
+          <w:rPr>
+            <w:noProof/>
+          </w:rPr>
+          <w:t>3</w:t>
+        </w:r>
+        <w:r>
+          <w:rPr>
+            <w:noProof/>
+          </w:rPr>
+          <w:fldChar w:fldCharType="end"/>
+        </w:r>
+      </w:hyperlink>
+    </w:p>
+    <w:p>
+      <w:pPr>
+        <w:pStyle w:val="TOC2"/>
+        <w:tabs>
+          <w:tab w:val="right" w:leader="dot" w:pos="9628"/>
+        </w:tabs>
+        <w:rPr>
+          <w:rFonts w:asciiTheme="minorHAnsi" w:eastAsiaTheme="minorEastAsia" w:hAnsiTheme="minorHAnsi" w:cstheme="minorBidi"/>
+          <w:noProof/>
+          <w:kern w:val="2"/>
+          <w:sz w:val="22"/>
+          <w:szCs w:val="22"/>
+          <w:lang w:val="en-GB" w:eastAsia="en-GB" w:bidi="ar-SA"/>
+          <w14:ligatures w14:val="standardContextual"/>
+        </w:rPr>
+      </w:pPr>
+      <w:hyperlink w:anchor="_Toc135572161" w:history="1">
+        <w:r>
+          <w:rPr>
+            <w:rStyle w:val="Hyperlink"/>
+            <w:noProof/>
+            <w:lang w:val="en-US"/>
+          </w:rPr>
+          <w:t>Project Specification</w:t>
+        </w:r>
+        <w:r>
+          <w:rPr>
+            <w:noProof/>
+          </w:rPr>
+          <w:tab/>
+        </w:r>
+        <w:r>
+          <w:rPr>
+            <w:noProof/>
+          </w:rPr>
+          <w:fldChar w:fldCharType="begin"/>
+        </w:r>
+        <w:r>
+          <w:rPr>
+            <w:noProof/>
+          </w:rPr>
+          <w:instrText xml:space="preserve"> PAGEREF _Toc135572161 \h </w:instrText>
+        </w:r>
+        <w:r>
+          <w:rPr>
+            <w:noProof/>
+          </w:rPr>
+        </w:r>
+        <w:r>
+          <w:rPr>
+            <w:noProof/>
+          </w:rPr>
+          <w:fldChar w:fldCharType="separate"/>
+        </w:r>
+        <w:r>
+          <w:rPr>
+            <w:noProof/>
+          </w:rPr>
+          <w:t>4</w:t>
+        </w:r>
+        <w:r>
+          <w:rPr>
+            <w:noProof/>
+          </w:rPr>
+          <w:fldChar w:fldCharType="end"/>
+        </w:r>
+      </w:hyperlink>
+    </w:p>
+    <w:p>
+      <w:pPr>
+        <w:pStyle w:val="TOC1"/>
+        <w:tabs>
+          <w:tab w:val="right" w:leader="dot" w:pos="9628"/>
+        </w:tabs>
+        <w:rPr>
+          <w:rFonts w:asciiTheme="minorHAnsi" w:eastAsiaTheme="minorEastAsia" w:hAnsiTheme="minorHAnsi" w:cstheme="minorBidi"/>
+          <w:noProof/>
+          <w:kern w:val="2"/>
+          <w:sz w:val="22"/>
+          <w:szCs w:val="22"/>
+          <w:lang w:val="en-GB" w:eastAsia="en-GB" w:bidi="ar-SA"/>
+          <w14:ligatures w14:val="standardContextual"/>
+        </w:rPr>
+      </w:pPr>
+      <w:hyperlink w:anchor="_Toc135572162" w:history="1">
+        <w:r>
+          <w:rPr>
+            <w:rStyle w:val="Hyperlink"/>
+            <w:noProof/>
+            <w:lang w:val="en-GB"/>
+          </w:rPr>
+          <w:t>Overview of the Data</w:t>
+        </w:r>
+        <w:r>
+          <w:rPr>
+            <w:noProof/>
+          </w:rPr>
+          <w:tab/>
+        </w:r>
+        <w:r>
+          <w:rPr>
+            <w:noProof/>
+          </w:rPr>
+          <w:fldChar w:fldCharType="begin"/>
+        </w:r>
+        <w:r>
+          <w:rPr>
+            <w:noProof/>
+          </w:rPr>
+          <w:instrText xml:space="preserve"> PAGEREF _Toc135572162 \h </w:instrText>
+        </w:r>
+        <w:r>
+          <w:rPr>
+            <w:noProof/>
+          </w:rPr>
+        </w:r>
+        <w:r>
+          <w:rPr>
+            <w:noProof/>
+          </w:rPr>
+          <w:fldChar w:fldCharType="separate"/>
+        </w:r>
+        <w:r>
+          <w:rPr>
+            <w:noProof/>
+          </w:rPr>
+          <w:t>4</w:t>
+        </w:r>
+        <w:r>
+          <w:rPr>
+            <w:noProof/>
+          </w:rPr>
+          <w:fldChar w:fldCharType="end"/>
+        </w:r>
+      </w:hyperlink>
+    </w:p>
+    <w:p>
+      <w:pPr>
+        <w:pStyle w:val="TOC1"/>
+        <w:tabs>
+          <w:tab w:val="right" w:leader="dot" w:pos="9628"/>
+        </w:tabs>
+        <w:rPr>
+          <w:rFonts w:asciiTheme="minorHAnsi" w:eastAsiaTheme="minorEastAsia" w:hAnsiTheme="minorHAnsi" w:cstheme="minorBidi"/>
+          <w:noProof/>
+          <w:kern w:val="2"/>
+          <w:sz w:val="22"/>
+          <w:szCs w:val="22"/>
+          <w:lang w:val="en-GB" w:eastAsia="en-GB" w:bidi="ar-SA"/>
+          <w14:ligatures w14:val="standardContextual"/>
+        </w:rPr>
+      </w:pPr>
+      <w:hyperlink w:anchor="_Toc135572163" w:history="1">
+        <w:r>
+          <w:rPr>
+            <w:rStyle w:val="Hyperlink"/>
+            <w:noProof/>
+            <w:lang w:val="en-GB"/>
+          </w:rPr>
+          <w:t>Methodology Used</w:t>
+        </w:r>
+        <w:r>
+          <w:rPr>
+            <w:noProof/>
+          </w:rPr>
+          <w:tab/>
+        </w:r>
+        <w:r>
+          <w:rPr>
+            <w:noProof/>
+          </w:rPr>
+          <w:fldChar w:fldCharType="begin"/>
+        </w:r>
+        <w:r>
+          <w:rPr>
+            <w:noProof/>
+          </w:rPr>
+          <w:instrText xml:space="preserve"> PAGEREF _Toc135572163 \h </w:instrText>
+        </w:r>
+        <w:r>
+          <w:rPr>
+            <w:noProof/>
+          </w:rPr>
+        </w:r>
+        <w:r>
+          <w:rPr>
+            <w:noProof/>
+          </w:rPr>
+          <w:fldChar w:fldCharType="separate"/>
+        </w:r>
+        <w:r>
+          <w:rPr>
+            <w:noProof/>
+          </w:rPr>
+          <w:t>4</w:t>
+        </w:r>
+        <w:r>
+          <w:rPr>
+            <w:noProof/>
+          </w:rPr>
+          <w:fldChar w:fldCharType="end"/>
+        </w:r>
+      </w:hyperlink>
+    </w:p>
+    <w:p>
+      <w:pPr>
+        <w:pStyle w:val="TOC1"/>
+        <w:tabs>
+          <w:tab w:val="right" w:leader="dot" w:pos="9628"/>
+        </w:tabs>
+        <w:rPr>
+          <w:rFonts w:asciiTheme="minorHAnsi" w:eastAsiaTheme="minorEastAsia" w:hAnsiTheme="minorHAnsi" w:cstheme="minorBidi"/>
+          <w:noProof/>
+          <w:kern w:val="2"/>
+          <w:sz w:val="22"/>
+          <w:szCs w:val="22"/>
+          <w:lang w:val="en-GB" w:eastAsia="en-GB" w:bidi="ar-SA"/>
+          <w14:ligatures w14:val="standardContextual"/>
+        </w:rPr>
+      </w:pPr>
+      <w:hyperlink w:anchor="_Toc135572164" w:history="1">
+        <w:r>
+          <w:rPr>
+            <w:rStyle w:val="Hyperlink"/>
+            <w:noProof/>
+          </w:rPr>
+          <w:t>Results</w:t>
+        </w:r>
+        <w:r>
+          <w:rPr>
+            <w:noProof/>
+          </w:rPr>
+          <w:tab/>
+        </w:r>
+        <w:r>
+          <w:rPr>
+            <w:noProof/>
+          </w:rPr>
+          <w:fldChar w:fldCharType="begin"/>
+        </w:r>
+        <w:r>
+          <w:rPr>
+            <w:noProof/>
+          </w:rPr>
+          <w:instrText xml:space="preserve"> PAGEREF _Toc135572164 \h </w:instrText>
+        </w:r>
+        <w:r>
+          <w:rPr>
+            <w:noProof/>
+          </w:rPr>
+        </w:r>
+        <w:r>
+          <w:rPr>
+            <w:noProof/>
+          </w:rPr>
+          <w:fldChar w:fldCharType="separate"/>
+        </w:r>
+        <w:r>
+          <w:rPr>
+            <w:noProof/>
+          </w:rPr>
+          <w:t>5</w:t>
+        </w:r>
+        <w:r>
+          <w:rPr>
+            <w:noProof/>
+          </w:rPr>
+          <w:fldChar w:fldCharType="end"/>
+        </w:r>
+      </w:hyperlink>
+    </w:p>
+    <w:p>
+      <w:pPr>
+        <w:pStyle w:val="TOC1"/>
+        <w:tabs>
+          <w:tab w:val="right" w:leader="dot" w:pos="9628"/>
+        </w:tabs>
+        <w:rPr>
+          <w:rFonts w:asciiTheme="minorHAnsi" w:eastAsiaTheme="minorEastAsia" w:hAnsiTheme="minorHAnsi" w:cstheme="minorBidi"/>
+          <w:noProof/>
+          <w:kern w:val="2"/>
+          <w:sz w:val="22"/>
+          <w:szCs w:val="22"/>
+          <w:lang w:val="en-GB" w:eastAsia="en-GB" w:bidi="ar-SA"/>
+          <w14:ligatures w14:val="standardContextual"/>
+        </w:rPr>
+      </w:pPr>
+      <w:hyperlink w:anchor="_Toc135572165" w:history="1">
+        <w:r>
+          <w:rPr>
+            <w:rStyle w:val="Hyperlink"/>
+            <w:noProof/>
+          </w:rPr>
+          <w:t>Summary and Recommendations</w:t>
+        </w:r>
+        <w:r>
+          <w:rPr>
+            <w:noProof/>
+          </w:rPr>
+          <w:tab/>
+        </w:r>
+        <w:r>
+          <w:rPr>
+            <w:noProof/>
+          </w:rPr>
+          <w:fldChar w:fldCharType="begin"/>
+        </w:r>
+        <w:r>
+          <w:rPr>
+            <w:noProof/>
+          </w:rPr>
+          <w:instrText xml:space="preserve"> PAGEREF _Toc135572165 \h </w:instrText>
+        </w:r>
+        <w:r>
+          <w:rPr>
+            <w:noProof/>
+          </w:rPr>
+        </w:r>
+        <w:r>
+          <w:rPr>
+            <w:noProof/>
+          </w:rPr>
+          <w:fldChar w:fldCharType="separate"/>
+        </w:r>
+        <w:r>
+          <w:rPr>
+            <w:noProof/>
+          </w:rPr>
+          <w:t>5</w:t>
+        </w:r>
+        <w:r>
+          <w:rPr>
+            <w:noProof/>
+          </w:rPr>
+          <w:fldChar w:fldCharType="end"/>
+        </w:r>
+      </w:hyperlink>
+    </w:p>
+    <w:p>
+      <w:pPr>
+        <w:pStyle w:val="Textbody"/>
+      </w:pPr>
+      <w:r>
+        <w:fldChar w:fldCharType="end"/>
+      </w:r>
+    </w:p>
+    <w:p>
+      <w:pPr>
+        <w:pStyle w:val="Heading1"/>
+        <w:rPr>
+          <w:lang w:val="en-GB"/>
+        </w:rPr>
+      </w:pPr>
+      <w:bookmarkStart w:id="2" w:name="__RefHeading___Toc101_4112998524"/>
+      <w:bookmarkStart w:id="3" w:name="_Toc135572152"/>
+      <w:r>
+        <w:rPr>
+          <w:lang w:val="en-GB"/>
+        </w:rPr>
+        <w:t>Problem Description</w:t>
+      </w:r>
+      <w:bookmarkEnd w:id="2"/>
+      <w:bookmarkEnd w:id="3"/>
+    </w:p>
+    <w:p>
+      <w:pPr>
+        <w:pStyle w:val="Textbody"/>
+        <w:rPr>
+          <w:lang w:val="en-GB"/>
+        </w:rPr>
+      </w:pPr>
+      <w:r>
+        <w:rPr>
+          <w:lang w:val="en-GB"/>
+        </w:rPr>
+        <w:t>In finance, similarly to other domains of science which are heavily reliant on concepts of data analysis and exploration, we are often facing large sets of data. These can be often difficult to analyse manually, even when plotted graphically. Noticing recurring patterns is highly impractical when the number of variables in the data exceeds reasonable bounds.</w:t>
+      </w:r>
+    </w:p>
+    <w:p>
+      <w:pPr>
+        <w:pStyle w:val="Textbody"/>
+        <w:rPr>
+          <w:lang w:val="en-GB"/>
+        </w:rPr>
+      </w:pPr>
+      <w:r>
+        <w:rPr>
+          <w:lang w:val="en-GB"/>
+        </w:rPr>
+        <w:t xml:space="preserve">Interpreting data on aggregate level is especially difficult. Estimating joint distributions is an elementary step when determining the data generating process behind the data set. This in turn is a necessary step in inference-based thinking and causal discovery in data. Dimensionality curse is </w:t>
+      </w:r>
       <w:proofErr w:type="spellStart"/>
       <w:r>
-        <w:t>Table</w:t>
+        <w:rPr>
+          <w:lang w:val="en-GB"/>
+        </w:rPr>
+        <w:t>resticting</w:t>
       </w:r>
       <w:proofErr w:type="spellEnd"/>
       <w:r>
-        <w:t xml:space="preserve"> of </w:t>
-      </w:r>
-      <w:proofErr w:type="spellStart"/>
-      <w:r>
-        <w:t>Contents</w:t>
-      </w:r>
-      <w:proofErr w:type="spellEnd"/>
-    </w:p>
-    <w:p>
-      <w:pPr>
-        <w:pStyle w:val="Contents1"/>
-      </w:pPr>
-      <w:hyperlink r:id="rId7" w:history="1">
-        <w:r>
-          <w:t>Executive Summary</w:t>
-        </w:r>
-        <w:r>
-          <w:tab/>
-          <w:t>1</w:t>
-        </w:r>
-      </w:hyperlink>
-    </w:p>
-    <w:p>
-      <w:pPr>
-        <w:pStyle w:val="Contents1"/>
-      </w:pPr>
-      <w:hyperlink r:id="rId8" w:history="1">
-        <w:r>
-          <w:t>Problem Description</w:t>
-        </w:r>
-        <w:r>
-          <w:tab/>
-          <w:t>2</w:t>
-        </w:r>
-      </w:hyperlink>
-    </w:p>
-    <w:p>
-      <w:pPr>
-        <w:pStyle w:val="Contents2"/>
-      </w:pPr>
-      <w:hyperlink r:id="rId9" w:history="1">
-        <w:r>
-          <w:t>Theoretical Background</w:t>
-        </w:r>
-        <w:r>
-          <w:tab/>
-          <w:t>2</w:t>
-        </w:r>
-      </w:hyperlink>
-    </w:p>
-    <w:p>
-      <w:pPr>
-        <w:pStyle w:val="Contents2"/>
-      </w:pPr>
-      <w:hyperlink r:id="rId10" w:history="1">
-        <w:r>
-          <w:t>Mathematical Foundations</w:t>
-        </w:r>
-        <w:r>
-          <w:tab/>
-          <w:t>2</w:t>
-        </w:r>
-      </w:hyperlink>
-    </w:p>
-    <w:p>
-      <w:pPr>
-        <w:pStyle w:val="Contents2"/>
-      </w:pPr>
-      <w:hyperlink r:id="rId11" w:history="1">
-        <w:r>
-          <w:t>Project Specification</w:t>
-        </w:r>
-        <w:r>
-          <w:tab/>
-          <w:t>3</w:t>
-        </w:r>
-      </w:hyperlink>
-    </w:p>
-    <w:p>
-      <w:pPr>
-        <w:pStyle w:val="Contents1"/>
-      </w:pPr>
-      <w:hyperlink r:id="rId12" w:history="1">
-        <w:r>
-          <w:t>Overview of the Data</w:t>
-        </w:r>
-        <w:r>
-          <w:tab/>
-          <w:t>3</w:t>
-        </w:r>
-      </w:hyperlink>
-    </w:p>
-    <w:p>
-      <w:pPr>
-        <w:pStyle w:val="Contents1"/>
-      </w:pPr>
-      <w:hyperlink r:id="rId13" w:history="1">
-        <w:r>
-          <w:t>Methodology Used</w:t>
-        </w:r>
-        <w:r>
-          <w:tab/>
-          <w:t>3</w:t>
-        </w:r>
-      </w:hyperlink>
-    </w:p>
-    <w:p>
-      <w:pPr>
-        <w:pStyle w:val="Contents1"/>
-      </w:pPr>
-      <w:hyperlink r:id="rId14" w:history="1">
-        <w:r>
-          <w:t>Results</w:t>
-        </w:r>
-        <w:r>
-          <w:tab/>
-          <w:t>4</w:t>
-        </w:r>
-      </w:hyperlink>
-    </w:p>
-    <w:p>
-      <w:pPr>
-        <w:pStyle w:val="Contents1"/>
-      </w:pPr>
-      <w:hyperlink r:id="rId15" w:history="1">
-        <w:r>
-          <w:t>Summary and Recommendations</w:t>
-        </w:r>
-        <w:r>
-          <w:tab/>
-          <w:t>4</w:t>
-        </w:r>
-      </w:hyperlink>
-    </w:p>
-    <w:p>
-      <w:pPr>
-        <w:pStyle w:val="Textbody"/>
-      </w:pPr>
-      <w:r>
-        <w:fldChar w:fldCharType="end"/>
-      </w:r>
-    </w:p>
-    <w:p>
-      <w:pPr>
-        <w:pStyle w:val="Heading1"/>
-        <w:rPr>
-          <w:lang w:val="en-GB"/>
-        </w:rPr>
-      </w:pPr>
-      <w:bookmarkStart w:id="1" w:name="__RefHeading___Toc101_4112998524"/>
-      <w:r>
-        <w:rPr>
-          <w:lang w:val="en-GB"/>
-        </w:rPr>
-        <w:t>Problem Description</w:t>
-      </w:r>
-      <w:bookmarkEnd w:id="1"/>
-    </w:p>
-    <w:p>
-      <w:pPr>
-        <w:pStyle w:val="Textbody"/>
-        <w:rPr>
-          <w:lang w:val="en-GB"/>
-        </w:rPr>
-      </w:pPr>
-      <w:r>
-        <w:rPr>
-          <w:lang w:val="en-GB"/>
-        </w:rPr>
-        <w:t>In finance, similarly to other domains of science which are heavily reliant on concepts of data analysis and exploration, we are often facing large sets of data. These can be often difficult to analyse manually, even when plotted graphically. Noticing recurring patterns is highly impractical when the number of variables in the data exceeds reasonable bounds.</w:t>
-      </w:r>
-    </w:p>
-    <w:p>
-      <w:pPr>
-        <w:pStyle w:val="Textbody"/>
-        <w:rPr>
-          <w:lang w:val="en-GB"/>
-        </w:rPr>
-      </w:pPr>
-      <w:r>
-        <w:rPr>
-          <w:lang w:val="en-GB"/>
-        </w:rPr>
-        <w:t xml:space="preserve">Interpreting data on aggregate level is especially difficult. Estimating joint distributions is an elementary step when determining the data generating process behind the data set. This in turn is a necessary step in inference-based thinking and causal discovery in data. Dimensionality curse is </w:t>
-      </w:r>
-      <w:proofErr w:type="spellStart"/>
-      <w:r>
-        <w:rPr>
-          <w:lang w:val="en-GB"/>
-        </w:rPr>
-        <w:t>resticting</w:t>
-      </w:r>
-      <w:proofErr w:type="spellEnd"/>
-      <w:r>
         <w:rPr>
           <w:lang w:val="en-GB"/>
         </w:rPr>
@@ -321,15 +1245,20 @@
     <w:p>
       <w:pPr>
         <w:pStyle w:val="Heading2"/>
-      </w:pPr>
-      <w:bookmarkStart w:id="2" w:name="__RefHeading___Toc122_4112998524"/>
+        <w:rPr>
+          <w:lang w:val="en-GB"/>
+        </w:rPr>
+      </w:pPr>
+      <w:bookmarkStart w:id="4" w:name="__RefHeading___Toc122_4112998524"/>
+      <w:bookmarkStart w:id="5" w:name="_Toc135572153"/>
       <w:r>
         <w:rPr>
           <w:lang w:val="en-US"/>
         </w:rPr>
         <w:t>Theoretical Background</w:t>
       </w:r>
-      <w:bookmarkEnd w:id="2"/>
+      <w:bookmarkEnd w:id="4"/>
+      <w:bookmarkEnd w:id="5"/>
     </w:p>
     <w:p>
       <w:pPr>
@@ -399,7 +1328,14 @@
         <w:rPr>
           <w:lang w:val="en-US"/>
         </w:rPr>
-        <w:t xml:space="preserve"> of the original variance when casting the data points onto them. The first vector created this way is said to explain the biggest portion of original variance and is thus called the first principal component. Data points projected on this newly created coordinate system can be explored manually and jointly due to the reduced dimensionality.</w:t>
+        <w:t xml:space="preserve"> of the original variance when casting the data points onto them. The first vector created this way is said to explain the biggest portion of </w:t>
+      </w:r>
+      <w:r>
+        <w:rPr>
+          <w:lang w:val="en-US"/>
+        </w:rPr>
+        <w:lastRenderedPageBreak/>
+        <w:t>original variance and is thus called the first principal component. Data points projected on this newly created coordinate system can be explored manually and jointly due to the reduced dimensionality.</w:t>
       </w:r>
     </w:p>
     <w:p>
@@ -409,14 +1345,16 @@
           <w:lang w:val="en-GB"/>
         </w:rPr>
       </w:pPr>
-      <w:bookmarkStart w:id="3" w:name="__RefHeading___Toc138_4112998524"/>
+      <w:bookmarkStart w:id="6" w:name="__RefHeading___Toc138_4112998524"/>
+      <w:bookmarkStart w:id="7" w:name="_Toc135572154"/>
       <w:r>
         <w:rPr>
           <w:lang w:val="en-US"/>
         </w:rPr>
         <w:t>Mathematical Foundations</w:t>
       </w:r>
-      <w:bookmarkEnd w:id="3"/>
+      <w:bookmarkEnd w:id="6"/>
+      <w:bookmarkEnd w:id="7"/>
     </w:p>
     <w:p>
       <w:pPr>
@@ -429,13 +1367,19 @@
         <w:rPr>
           <w:lang w:val="en-GB"/>
         </w:rPr>
-        <w:t>The approach can be broken down into five key steps.</w:t>
-      </w:r>
-      <w:r>
-        <w:rPr>
-          <w:lang w:val="en-GB"/>
-        </w:rPr>
-        <w:t xml:space="preserve"> At it core, PCA incorporates </w:t>
+        <w:t>The approach can be broken down into five key steps. At it</w:t>
+      </w:r>
+      <w:r>
+        <w:rPr>
+          <w:lang w:val="en-GB"/>
+        </w:rPr>
+        <w:t>s</w:t>
+      </w:r>
+      <w:r>
+        <w:rPr>
+          <w:lang w:val="en-GB"/>
+        </w:rPr>
+        <w:t xml:space="preserve"> core, PCA incorporates </w:t>
       </w:r>
       <w:proofErr w:type="spellStart"/>
       <w:r>
@@ -449,13 +1393,7 @@
         <w:rPr>
           <w:lang w:val="en-GB"/>
         </w:rPr>
-        <w:t xml:space="preserve"> and maximisation on pre-processed data</w:t>
-      </w:r>
-      <w:r>
-        <w:rPr>
-          <w:lang w:val="en-GB"/>
-        </w:rPr>
-        <w:t xml:space="preserve"> in achieving an alternative simpler function form of an equation expressing the relationship between several variables.</w:t>
+        <w:t xml:space="preserve"> and maximisation on pre-processed data in achieving an alternative simpler function form of an equation expressing the relationship between several variables.</w:t>
       </w:r>
     </w:p>
     <w:p>
@@ -465,13 +1403,14 @@
           <w:lang w:val="en-GB"/>
         </w:rPr>
       </w:pPr>
-      <w:r>
-        <w:rPr>
-          <w:lang w:val="en-GB"/>
-        </w:rPr>
-        <w:lastRenderedPageBreak/>
+      <w:bookmarkStart w:id="8" w:name="_Toc135572155"/>
+      <w:r>
+        <w:rPr>
+          <w:lang w:val="en-GB"/>
+        </w:rPr>
         <w:t>Step 1 - Standardisation</w:t>
       </w:r>
+      <w:bookmarkEnd w:id="8"/>
     </w:p>
     <w:p>
       <w:pPr>
@@ -501,7 +1440,6 @@
               <m:ctrlPr>
                 <w:rPr>
                   <w:rFonts w:ascii="Cambria Math" w:hAnsi="Cambria Math"/>
-                  <w:i/>
                 </w:rPr>
               </m:ctrlPr>
             </m:fPr>
@@ -532,22 +1470,21 @@
           <w:lang w:val="en-GB"/>
         </w:rPr>
       </w:pPr>
+      <w:bookmarkStart w:id="9" w:name="_Toc135572156"/>
       <w:r>
         <w:rPr>
           <w:lang w:val="en-GB"/>
         </w:rPr>
         <w:t>Step 2 - Covariance Matrix</w:t>
       </w:r>
+      <w:bookmarkEnd w:id="9"/>
     </w:p>
     <w:p>
       <w:pPr>
         <w:pStyle w:val="NormalWeb"/>
       </w:pPr>
       <w:r>
-        <w:t>In searching for all possible relationships between the variables and their joint variance, a covariance matrix is created. For</w:t>
-      </w:r>
-      <w:r>
-        <w:t xml:space="preserve"> </w:t>
+        <w:t xml:space="preserve">In searching for all possible relationships between the variables and their joint variance, a covariance matrix is created. For </w:t>
       </w:r>
       <m:oMath>
         <m:r>
@@ -558,10 +1495,7 @@
         </m:r>
       </m:oMath>
       <w:r>
-        <w:t xml:space="preserve"> </w:t>
-      </w:r>
-      <w:r>
-        <w:t xml:space="preserve">variables, an </w:t>
+        <w:t xml:space="preserve"> variables, an </w:t>
       </w:r>
       <m:oMath>
         <m:r>
@@ -572,10 +1506,7 @@
         </m:r>
       </m:oMath>
       <w:r>
-        <w:t xml:space="preserve"> </w:t>
-      </w:r>
-      <w:r>
-        <w:t>covariance matrix is formed.</w:t>
+        <w:t xml:space="preserve"> covariance matrix is formed.</w:t>
       </w:r>
     </w:p>
     <w:p>
@@ -590,11 +1521,10 @@
       <w:pPr>
         <w:numPr>
           <w:ilvl w:val="0"/>
-          <w:numId w:val="2"/>
+          <w:numId w:val="1"/>
         </w:numPr>
         <w:suppressAutoHyphens w:val="0"/>
-        <w:autoSpaceDN/>
-        <w:spacing w:beforeAutospacing="1" w:after="100" w:afterAutospacing="1"/>
+        <w:spacing w:after="100"/>
         <w:textAlignment w:val="auto"/>
         <w:rPr>
           <w:lang w:val="en-GB"/>
@@ -610,30 +1540,49 @@
         <m:r>
           <w:rPr>
             <w:rFonts w:ascii="Cambria Math" w:hAnsi="Cambria Math"/>
+          </w:rPr>
+          <m:t>e</m:t>
+        </m:r>
+        <m:r>
+          <w:rPr>
+            <w:rFonts w:ascii="Cambria Math" w:hAnsi="Cambria Math"/>
             <w:lang w:val="en-GB"/>
           </w:rPr>
-          <m:t>e1,e1</m:t>
+          <m:t>1,</m:t>
+        </m:r>
+        <m:r>
+          <w:rPr>
+            <w:rFonts w:ascii="Cambria Math" w:hAnsi="Cambria Math"/>
+          </w:rPr>
+          <m:t>e</m:t>
+        </m:r>
+        <m:r>
+          <w:rPr>
+            <w:rFonts w:ascii="Cambria Math" w:hAnsi="Cambria Math"/>
+            <w:lang w:val="en-GB"/>
+          </w:rPr>
+          <m:t>1</m:t>
         </m:r>
       </m:oMath>
       <w:r>
         <w:rPr>
           <w:lang w:val="en-GB"/>
         </w:rPr>
-        <w:t xml:space="preserve"> </w:t>
-      </w:r>
-      <w:r>
-        <w:rPr>
-          <w:lang w:val="en-GB"/>
-        </w:rPr>
-        <w:t xml:space="preserve">which is essentially the same as the variability of </w:t>
+        <w:t xml:space="preserve"> which is essentially the same as the variability of </w:t>
       </w:r>
       <m:oMath>
         <m:r>
           <w:rPr>
             <w:rFonts w:ascii="Cambria Math" w:hAnsi="Cambria Math"/>
+          </w:rPr>
+          <m:t>e</m:t>
+        </m:r>
+        <m:r>
+          <w:rPr>
+            <w:rFonts w:ascii="Cambria Math" w:hAnsi="Cambria Math"/>
             <w:lang w:val="en-GB"/>
           </w:rPr>
-          <m:t>e1</m:t>
+          <m:t>1</m:t>
         </m:r>
       </m:oMath>
       <w:r>
@@ -646,9 +1595,15 @@
         <m:r>
           <w:rPr>
             <w:rFonts w:ascii="Cambria Math" w:hAnsi="Cambria Math"/>
+          </w:rPr>
+          <m:t>e</m:t>
+        </m:r>
+        <m:r>
+          <w:rPr>
+            <w:rFonts w:ascii="Cambria Math" w:hAnsi="Cambria Math"/>
             <w:lang w:val="en-GB"/>
           </w:rPr>
-          <m:t>e1</m:t>
+          <m:t>1</m:t>
         </m:r>
       </m:oMath>
       <w:r>
@@ -662,11 +1617,10 @@
       <w:pPr>
         <w:numPr>
           <w:ilvl w:val="0"/>
-          <w:numId w:val="2"/>
+          <w:numId w:val="1"/>
         </w:numPr>
         <w:suppressAutoHyphens w:val="0"/>
-        <w:autoSpaceDN/>
-        <w:spacing w:beforeAutospacing="1" w:after="100" w:afterAutospacing="1"/>
+        <w:spacing w:after="100"/>
         <w:textAlignment w:val="auto"/>
         <w:rPr>
           <w:lang w:val="en-GB"/>
@@ -684,7 +1638,33 @@
             <w:rFonts w:ascii="Cambria Math" w:hAnsi="Cambria Math"/>
             <w:lang w:val="en-GB"/>
           </w:rPr>
-          <m:t>(e1,e2)</m:t>
+          <m:t>(</m:t>
+        </m:r>
+        <m:r>
+          <w:rPr>
+            <w:rFonts w:ascii="Cambria Math" w:hAnsi="Cambria Math"/>
+          </w:rPr>
+          <m:t>e</m:t>
+        </m:r>
+        <m:r>
+          <w:rPr>
+            <w:rFonts w:ascii="Cambria Math" w:hAnsi="Cambria Math"/>
+            <w:lang w:val="en-GB"/>
+          </w:rPr>
+          <m:t>1,</m:t>
+        </m:r>
+        <m:r>
+          <w:rPr>
+            <w:rFonts w:ascii="Cambria Math" w:hAnsi="Cambria Math"/>
+          </w:rPr>
+          <m:t>e</m:t>
+        </m:r>
+        <m:r>
+          <w:rPr>
+            <w:rFonts w:ascii="Cambria Math" w:hAnsi="Cambria Math"/>
+            <w:lang w:val="en-GB"/>
+          </w:rPr>
+          <m:t>2)</m:t>
         </m:r>
       </m:oMath>
       <w:r>
@@ -699,8 +1679,6 @@
             <m:ctrlPr>
               <w:rPr>
                 <w:rFonts w:ascii="Cambria Math" w:hAnsi="Cambria Math"/>
-                <w:i/>
-                <w:lang w:val="en-GB"/>
               </w:rPr>
             </m:ctrlPr>
           </m:dPr>
@@ -708,9 +1686,28 @@
             <m:r>
               <w:rPr>
                 <w:rFonts w:ascii="Cambria Math" w:hAnsi="Cambria Math"/>
+              </w:rPr>
+              <m:t>e</m:t>
+            </m:r>
+            <m:r>
+              <w:rPr>
+                <w:rFonts w:ascii="Cambria Math" w:hAnsi="Cambria Math"/>
                 <w:lang w:val="en-GB"/>
               </w:rPr>
-              <m:t>e2,e1</m:t>
+              <m:t>2,</m:t>
+            </m:r>
+            <m:r>
+              <w:rPr>
+                <w:rFonts w:ascii="Cambria Math" w:hAnsi="Cambria Math"/>
+              </w:rPr>
+              <m:t>e</m:t>
+            </m:r>
+            <m:r>
+              <w:rPr>
+                <w:rFonts w:ascii="Cambria Math" w:hAnsi="Cambria Math"/>
+                <w:lang w:val="en-GB"/>
+              </w:rPr>
+              <m:t>1</m:t>
             </m:r>
           </m:e>
         </m:d>
@@ -719,13 +1716,7 @@
         <w:rPr>
           <w:lang w:val="en-GB"/>
         </w:rPr>
-        <w:t xml:space="preserve">. </w:t>
-      </w:r>
-      <w:r>
-        <w:rPr>
-          <w:lang w:val="en-GB"/>
-        </w:rPr>
-        <w:t>Note: that python libraries will raise a warning if the covariance matrix does not have that property.</w:t>
+        <w:t>. Note: that python libraries will raise a warning if the covariance matrix does not have that property.</w:t>
       </w:r>
     </w:p>
     <w:p>
@@ -735,6 +1726,7 @@
           <w:lang w:val="en-GB"/>
         </w:rPr>
       </w:pPr>
+      <w:bookmarkStart w:id="10" w:name="_Toc135572157"/>
       <w:r>
         <w:rPr>
           <w:lang w:val="en-GB"/>
@@ -748,6 +1740,7 @@
         </w:rPr>
         <w:t>Eigendecomposition</w:t>
       </w:r>
+      <w:bookmarkEnd w:id="10"/>
       <w:proofErr w:type="spellEnd"/>
     </w:p>
     <w:p>
@@ -781,12 +1774,14 @@
           <w:lang w:val="en-GB"/>
         </w:rPr>
       </w:pPr>
+      <w:bookmarkStart w:id="11" w:name="_Toc135572158"/>
       <w:r>
         <w:rPr>
           <w:lang w:val="en-GB"/>
         </w:rPr>
         <w:t>Methodology</w:t>
       </w:r>
+      <w:bookmarkEnd w:id="11"/>
     </w:p>
     <w:p>
       <w:pPr>
@@ -799,16 +1794,12 @@
         <m:r>
           <w:rPr>
             <w:rFonts w:ascii="Cambria Math" w:hAnsi="Cambria Math"/>
-            <w:lang w:val="pl-PL"/>
           </w:rPr>
           <m:t>x</m:t>
         </m:r>
       </m:oMath>
       <w:r>
-        <w:t xml:space="preserve"> </w:t>
-      </w:r>
-      <w:r>
-        <w:t xml:space="preserve">gets projected onto a unit vector </w:t>
+        <w:t xml:space="preserve"> gets projected onto a unit vector </w:t>
       </w:r>
       <m:oMath>
         <m:r>
@@ -860,7 +1851,6 @@
             <m:ctrlPr>
               <w:rPr>
                 <w:rFonts w:ascii="Cambria Math" w:hAnsi="Cambria Math"/>
-                <w:i/>
               </w:rPr>
             </m:ctrlPr>
           </m:sSupPr>
@@ -892,7 +1882,6 @@
             <m:ctrlPr>
               <w:rPr>
                 <w:rFonts w:ascii="Cambria Math" w:hAnsi="Cambria Math"/>
-                <w:i/>
               </w:rPr>
             </m:ctrlPr>
           </m:sSupPr>
@@ -934,7 +1923,6 @@
             <m:ctrlPr>
               <w:rPr>
                 <w:rFonts w:ascii="Cambria Math" w:hAnsi="Cambria Math"/>
-                <w:i/>
               </w:rPr>
             </m:ctrlPr>
           </m:sSupPr>
@@ -950,7 +1938,6 @@
                 <m:ctrlPr>
                   <w:rPr>
                     <w:rFonts w:ascii="Cambria Math" w:hAnsi="Cambria Math"/>
-                    <w:i/>
                   </w:rPr>
                 </m:ctrlPr>
               </m:sSupPr>
@@ -989,10 +1976,7 @@
         </m:sSup>
       </m:oMath>
       <w:r>
-        <w:t xml:space="preserve"> </w:t>
-      </w:r>
-      <w:r>
-        <w:t xml:space="preserve">can be thought of as the amount of information preserved and is maximal when </w:t>
+        <w:t xml:space="preserve"> can be thought of as the amount of information preserved and is maximal when </w:t>
       </w:r>
       <m:oMath>
         <m:r>
@@ -1049,7 +2033,6 @@
         <m:r>
           <w:rPr>
             <w:rFonts w:ascii="Cambria Math" w:hAnsi="Cambria Math"/>
-            <w:lang w:val="en-GB"/>
           </w:rPr>
           <m:t>max</m:t>
         </m:r>
@@ -1061,8 +2044,6 @@
             <m:ctrlPr>
               <w:rPr>
                 <w:rFonts w:ascii="Cambria Math" w:hAnsi="Cambria Math"/>
-                <w:i/>
-                <w:lang w:val="en-GB"/>
               </w:rPr>
             </m:ctrlPr>
           </m:naryPr>
@@ -1070,7 +2051,6 @@
             <m:r>
               <w:rPr>
                 <w:rFonts w:ascii="Cambria Math" w:hAnsi="Cambria Math"/>
-                <w:lang w:val="en-GB"/>
               </w:rPr>
               <m:t>i</m:t>
             </m:r>
@@ -1082,8 +2062,6 @@
                 <m:ctrlPr>
                   <w:rPr>
                     <w:rFonts w:ascii="Cambria Math" w:hAnsi="Cambria Math"/>
-                    <w:i/>
-                    <w:lang w:val="en-GB"/>
                   </w:rPr>
                 </m:ctrlPr>
               </m:sSupPr>
@@ -1100,8 +2078,6 @@
                     <m:ctrlPr>
                       <w:rPr>
                         <w:rFonts w:ascii="Cambria Math" w:hAnsi="Cambria Math"/>
-                        <w:i/>
-                        <w:lang w:val="en-GB"/>
                       </w:rPr>
                     </m:ctrlPr>
                   </m:sSubSupPr>
@@ -1109,7 +2085,6 @@
                     <m:r>
                       <w:rPr>
                         <w:rFonts w:ascii="Cambria Math" w:hAnsi="Cambria Math"/>
-                        <w:lang w:val="en-GB"/>
                       </w:rPr>
                       <m:t>x</m:t>
                     </m:r>
@@ -1118,7 +2093,6 @@
                     <m:r>
                       <w:rPr>
                         <w:rFonts w:ascii="Cambria Math" w:hAnsi="Cambria Math"/>
-                        <w:lang w:val="en-GB"/>
                       </w:rPr>
                       <m:t>i</m:t>
                     </m:r>
@@ -1127,7 +2101,6 @@
                     <m:r>
                       <w:rPr>
                         <w:rFonts w:ascii="Cambria Math" w:hAnsi="Cambria Math"/>
-                        <w:lang w:val="en-GB"/>
                       </w:rPr>
                       <m:t>T</m:t>
                     </m:r>
@@ -1136,9 +2109,15 @@
                 <m:r>
                   <w:rPr>
                     <w:rFonts w:ascii="Cambria Math" w:hAnsi="Cambria Math"/>
+                  </w:rPr>
+                  <m:t>u</m:t>
+                </m:r>
+                <m:r>
+                  <w:rPr>
+                    <w:rFonts w:ascii="Cambria Math" w:hAnsi="Cambria Math"/>
                     <w:lang w:val="en-GB"/>
                   </w:rPr>
-                  <m:t>u)</m:t>
+                  <m:t>)</m:t>
                 </m:r>
               </m:e>
               <m:sup>
@@ -1158,13 +2137,7 @@
         <w:rPr>
           <w:lang w:val="en-GB"/>
         </w:rPr>
-        <w:t xml:space="preserve"> </w:t>
-      </w:r>
-      <w:r>
-        <w:rPr>
-          <w:lang w:val="en-GB"/>
-        </w:rPr>
-        <w:t xml:space="preserve">subject to </w:t>
+        <w:t xml:space="preserve"> subject to </w:t>
       </w:r>
       <m:oMath>
         <m:sSup>
@@ -1172,8 +2145,6 @@
             <m:ctrlPr>
               <w:rPr>
                 <w:rFonts w:ascii="Cambria Math" w:hAnsi="Cambria Math"/>
-                <w:i/>
-                <w:lang w:val="en-GB"/>
               </w:rPr>
             </m:ctrlPr>
           </m:sSupPr>
@@ -1181,7 +2152,6 @@
             <m:r>
               <w:rPr>
                 <w:rFonts w:ascii="Cambria Math" w:hAnsi="Cambria Math"/>
-                <w:lang w:val="en-GB"/>
               </w:rPr>
               <m:t>u</m:t>
             </m:r>
@@ -1190,7 +2160,6 @@
             <m:r>
               <w:rPr>
                 <w:rFonts w:ascii="Cambria Math" w:hAnsi="Cambria Math"/>
-                <w:lang w:val="en-GB"/>
               </w:rPr>
               <m:t>T</m:t>
             </m:r>
@@ -1199,9 +2168,15 @@
         <m:r>
           <w:rPr>
             <w:rFonts w:ascii="Cambria Math" w:hAnsi="Cambria Math"/>
+          </w:rPr>
+          <m:t>u</m:t>
+        </m:r>
+        <m:r>
+          <w:rPr>
+            <w:rFonts w:ascii="Cambria Math" w:hAnsi="Cambria Math"/>
             <w:lang w:val="en-GB"/>
           </w:rPr>
-          <m:t>u=1</m:t>
+          <m:t>=1</m:t>
         </m:r>
       </m:oMath>
     </w:p>
@@ -1228,10 +2203,7 @@
           <m:funcPr>
             <m:ctrlPr>
               <w:rPr>
-                <w:rFonts w:ascii="Cambria Math" w:eastAsia="Noto Sans CJK SC" w:hAnsi="Cambria Math" w:cs="Droid Sans Devanagari"/>
-                <w:i/>
-                <w:kern w:val="3"/>
-                <w:lang w:eastAsia="zh-CN" w:bidi="hi-IN"/>
+                <w:rFonts w:ascii="Cambria Math" w:hAnsi="Cambria Math"/>
               </w:rPr>
             </m:ctrlPr>
           </m:funcPr>
@@ -1241,9 +2213,7 @@
                 <m:sty m:val="p"/>
               </m:rPr>
               <w:rPr>
-                <w:rFonts w:ascii="Cambria Math" w:eastAsia="Noto Sans CJK SC" w:hAnsi="Cambria Math" w:cs="Droid Sans Devanagari"/>
-                <w:kern w:val="3"/>
-                <w:lang w:eastAsia="zh-CN" w:bidi="hi-IN"/>
+                <w:rFonts w:ascii="Cambria Math" w:hAnsi="Cambria Math"/>
               </w:rPr>
               <m:t>max</m:t>
             </m:r>
@@ -1253,10 +2223,7 @@
               <m:sSupPr>
                 <m:ctrlPr>
                   <w:rPr>
-                    <w:rFonts w:ascii="Cambria Math" w:eastAsia="Noto Sans CJK SC" w:hAnsi="Cambria Math" w:cs="Droid Sans Devanagari"/>
-                    <w:i/>
-                    <w:kern w:val="3"/>
-                    <w:lang w:eastAsia="zh-CN" w:bidi="hi-IN"/>
+                    <w:rFonts w:ascii="Cambria Math" w:hAnsi="Cambria Math"/>
                   </w:rPr>
                 </m:ctrlPr>
               </m:sSupPr>
@@ -1279,9 +2246,7 @@
             </m:sSup>
             <m:r>
               <w:rPr>
-                <w:rFonts w:ascii="Cambria Math" w:eastAsia="Noto Sans CJK SC" w:hAnsi="Cambria Math" w:cs="Droid Sans Devanagari"/>
-                <w:kern w:val="3"/>
-                <w:lang w:eastAsia="zh-CN" w:bidi="hi-IN"/>
+                <w:rFonts w:ascii="Cambria Math" w:hAnsi="Cambria Math"/>
               </w:rPr>
               <m:t>Cu</m:t>
             </m:r>
@@ -1303,10 +2268,7 @@
           <m:sSupPr>
             <m:ctrlPr>
               <w:rPr>
-                <w:rFonts w:ascii="Cambria Math" w:eastAsia="Noto Sans CJK SC" w:hAnsi="Cambria Math" w:cs="Droid Sans Devanagari"/>
-                <w:i/>
-                <w:kern w:val="3"/>
-                <w:lang w:eastAsia="zh-CN" w:bidi="hi-IN"/>
+                <w:rFonts w:ascii="Cambria Math" w:hAnsi="Cambria Math"/>
               </w:rPr>
             </m:ctrlPr>
           </m:sSupPr>
@@ -1349,7 +2311,6 @@
             <m:ctrlPr>
               <w:rPr>
                 <w:rFonts w:ascii="Cambria Math" w:hAnsi="Cambria Math"/>
-                <w:i/>
               </w:rPr>
             </m:ctrlPr>
           </m:fPr>
@@ -1377,10 +2338,7 @@
             <m:supHide m:val="1"/>
             <m:ctrlPr>
               <w:rPr>
-                <w:rFonts w:ascii="Cambria Math" w:eastAsia="Noto Sans CJK SC" w:hAnsi="Cambria Math" w:cs="Droid Sans Devanagari"/>
-                <w:i/>
-                <w:kern w:val="3"/>
-                <w:lang w:eastAsia="zh-CN" w:bidi="hi-IN"/>
+                <w:rFonts w:ascii="Cambria Math" w:hAnsi="Cambria Math"/>
               </w:rPr>
             </m:ctrlPr>
           </m:naryPr>
@@ -1398,19 +2356,14 @@
               <m:sSubPr>
                 <m:ctrlPr>
                   <w:rPr>
-                    <w:rFonts w:ascii="Cambria Math" w:eastAsia="Noto Sans CJK SC" w:hAnsi="Cambria Math" w:cs="Droid Sans Devanagari"/>
-                    <w:i/>
-                    <w:kern w:val="3"/>
-                    <w:lang w:eastAsia="zh-CN" w:bidi="hi-IN"/>
+                    <w:rFonts w:ascii="Cambria Math" w:hAnsi="Cambria Math"/>
                   </w:rPr>
                 </m:ctrlPr>
               </m:sSubPr>
               <m:e>
                 <m:r>
                   <w:rPr>
-                    <w:rFonts w:ascii="Cambria Math" w:eastAsia="Noto Sans CJK SC" w:hAnsi="Cambria Math" w:cs="Droid Sans Devanagari"/>
-                    <w:kern w:val="3"/>
-                    <w:lang w:eastAsia="zh-CN" w:bidi="hi-IN"/>
+                    <w:rFonts w:ascii="Cambria Math" w:hAnsi="Cambria Math"/>
                   </w:rPr>
                   <m:t>x</m:t>
                 </m:r>
@@ -1418,9 +2371,7 @@
               <m:sub>
                 <m:r>
                   <w:rPr>
-                    <w:rFonts w:ascii="Cambria Math" w:eastAsia="Noto Sans CJK SC" w:hAnsi="Cambria Math" w:cs="Droid Sans Devanagari"/>
-                    <w:kern w:val="3"/>
-                    <w:lang w:eastAsia="zh-CN" w:bidi="hi-IN"/>
+                    <w:rFonts w:ascii="Cambria Math" w:hAnsi="Cambria Math"/>
                   </w:rPr>
                   <m:t>i</m:t>
                 </m:r>
@@ -1433,9 +2384,6 @@
             <m:ctrlPr>
               <w:rPr>
                 <w:rFonts w:ascii="Cambria Math" w:hAnsi="Cambria Math"/>
-                <w:i/>
-                <w:kern w:val="3"/>
-                <w:lang w:eastAsia="zh-CN" w:bidi="hi-IN"/>
               </w:rPr>
             </m:ctrlPr>
           </m:sSubSupPr>
@@ -1443,8 +2391,6 @@
             <m:r>
               <w:rPr>
                 <w:rFonts w:ascii="Cambria Math" w:hAnsi="Cambria Math"/>
-                <w:kern w:val="3"/>
-                <w:lang w:eastAsia="zh-CN" w:bidi="hi-IN"/>
               </w:rPr>
               <m:t>x</m:t>
             </m:r>
@@ -1453,8 +2399,6 @@
             <m:r>
               <w:rPr>
                 <w:rFonts w:ascii="Cambria Math" w:hAnsi="Cambria Math"/>
-                <w:kern w:val="3"/>
-                <w:lang w:eastAsia="zh-CN" w:bidi="hi-IN"/>
               </w:rPr>
               <m:t>i</m:t>
             </m:r>
@@ -1463,8 +2407,6 @@
             <m:r>
               <w:rPr>
                 <w:rFonts w:ascii="Cambria Math" w:hAnsi="Cambria Math"/>
-                <w:kern w:val="3"/>
-                <w:lang w:eastAsia="zh-CN" w:bidi="hi-IN"/>
               </w:rPr>
               <m:t>T</m:t>
             </m:r>
@@ -1509,10 +2451,7 @@
         <m:oMath>
           <m:r>
             <w:rPr>
-              <w:rStyle w:val="mjx-char"/>
               <w:rFonts w:ascii="Cambria Math" w:hAnsi="Cambria Math"/>
-              <w:sz w:val="27"/>
-              <w:szCs w:val="27"/>
             </w:rPr>
             <m:t>L=</m:t>
           </m:r>
@@ -1520,21 +2459,14 @@
             <m:sSubPr>
               <m:ctrlPr>
                 <w:rPr>
-                  <w:rStyle w:val="mjx-char"/>
                   <w:rFonts w:ascii="Cambria Math" w:hAnsi="Cambria Math"/>
-                  <w:i/>
-                  <w:sz w:val="27"/>
-                  <w:szCs w:val="27"/>
                 </w:rPr>
               </m:ctrlPr>
             </m:sSubPr>
             <m:e>
               <m:r>
                 <w:rPr>
-                  <w:rStyle w:val="mjx-char"/>
                   <w:rFonts w:ascii="Cambria Math" w:hAnsi="Cambria Math"/>
-                  <w:sz w:val="27"/>
-                  <w:szCs w:val="27"/>
                 </w:rPr>
                 <m:t>u</m:t>
               </m:r>
@@ -1542,10 +2474,7 @@
             <m:sub>
               <m:r>
                 <w:rPr>
-                  <w:rStyle w:val="mjx-char"/>
                   <w:rFonts w:ascii="Cambria Math" w:hAnsi="Cambria Math"/>
-                  <w:sz w:val="27"/>
-                  <w:szCs w:val="27"/>
                 </w:rPr>
                 <m:t>T</m:t>
               </m:r>
@@ -1553,10 +2482,7 @@
           </m:sSub>
           <m:r>
             <w:rPr>
-              <w:rStyle w:val="mjx-char"/>
               <w:rFonts w:ascii="Cambria Math" w:hAnsi="Cambria Math"/>
-              <w:sz w:val="27"/>
-              <w:szCs w:val="27"/>
             </w:rPr>
             <m:t>Cu-λ(</m:t>
           </m:r>
@@ -1564,21 +2490,14 @@
             <m:sSubPr>
               <m:ctrlPr>
                 <w:rPr>
-                  <w:rStyle w:val="mjx-char"/>
                   <w:rFonts w:ascii="Cambria Math" w:hAnsi="Cambria Math"/>
-                  <w:i/>
-                  <w:sz w:val="27"/>
-                  <w:szCs w:val="27"/>
                 </w:rPr>
               </m:ctrlPr>
             </m:sSubPr>
             <m:e>
               <m:r>
                 <w:rPr>
-                  <w:rStyle w:val="mjx-char"/>
                   <w:rFonts w:ascii="Cambria Math" w:hAnsi="Cambria Math"/>
-                  <w:sz w:val="27"/>
-                  <w:szCs w:val="27"/>
                 </w:rPr>
                 <m:t>u</m:t>
               </m:r>
@@ -1586,10 +2505,7 @@
             <m:sub>
               <m:r>
                 <w:rPr>
-                  <w:rStyle w:val="mjx-char"/>
                   <w:rFonts w:ascii="Cambria Math" w:hAnsi="Cambria Math"/>
-                  <w:sz w:val="27"/>
-                  <w:szCs w:val="27"/>
                 </w:rPr>
                 <m:t>T</m:t>
               </m:r>
@@ -1597,21 +2513,9 @@
           </m:sSub>
           <m:r>
             <w:rPr>
-              <w:rStyle w:val="mjx-char"/>
               <w:rFonts w:ascii="Cambria Math" w:hAnsi="Cambria Math"/>
-              <w:sz w:val="27"/>
-              <w:szCs w:val="27"/>
             </w:rPr>
-            <m:t>u-1</m:t>
-          </m:r>
-          <m:r>
-            <w:rPr>
-              <w:rStyle w:val="mjx-char"/>
-              <w:rFonts w:ascii="Cambria Math" w:hAnsi="Cambria Math"/>
-              <w:sz w:val="27"/>
-              <w:szCs w:val="27"/>
-            </w:rPr>
-            <m:t>)</m:t>
+            <m:t>u-1)</m:t>
           </m:r>
         </m:oMath>
       </m:oMathPara>
@@ -1627,39 +2531,9 @@
         <m:oMath>
           <m:r>
             <w:rPr>
-              <w:rStyle w:val="mjx-char"/>
               <w:rFonts w:ascii="Cambria Math" w:hAnsi="Cambria Math"/>
-              <w:sz w:val="27"/>
-              <w:szCs w:val="27"/>
             </w:rPr>
-            <m:t>2Cu-2</m:t>
-          </m:r>
-          <m:r>
-            <w:rPr>
-              <w:rStyle w:val="mjx-char"/>
-              <w:rFonts w:ascii="Cambria Math" w:hAnsi="Cambria Math"/>
-              <w:sz w:val="27"/>
-              <w:szCs w:val="27"/>
-            </w:rPr>
-            <m:t>λ</m:t>
-          </m:r>
-          <m:r>
-            <w:rPr>
-              <w:rStyle w:val="mjx-char"/>
-              <w:rFonts w:ascii="Cambria Math" w:hAnsi="Cambria Math"/>
-              <w:sz w:val="27"/>
-              <w:szCs w:val="27"/>
-            </w:rPr>
-            <m:t>u=</m:t>
-          </m:r>
-          <m:r>
-            <w:rPr>
-              <w:rStyle w:val="mjx-char"/>
-              <w:rFonts w:ascii="Cambria Math" w:hAnsi="Cambria Math"/>
-              <w:sz w:val="27"/>
-              <w:szCs w:val="27"/>
-            </w:rPr>
-            <m:t>0</m:t>
+            <m:t>2Cu-2λu=0</m:t>
           </m:r>
         </m:oMath>
       </m:oMathPara>
@@ -1675,30 +2549,9 @@
         <m:oMath>
           <m:r>
             <w:rPr>
-              <w:rStyle w:val="mjx-char"/>
               <w:rFonts w:ascii="Cambria Math" w:hAnsi="Cambria Math"/>
-              <w:sz w:val="27"/>
-              <w:szCs w:val="27"/>
             </w:rPr>
-            <m:t>Cu</m:t>
-          </m:r>
-          <m:r>
-            <w:rPr>
-              <w:rStyle w:val="mjx-char"/>
-              <w:rFonts w:ascii="Cambria Math" w:hAnsi="Cambria Math"/>
-              <w:sz w:val="27"/>
-              <w:szCs w:val="27"/>
-            </w:rPr>
-            <m:t>=λ</m:t>
-          </m:r>
-          <m:r>
-            <w:rPr>
-              <w:rStyle w:val="mjx-char"/>
-              <w:rFonts w:ascii="Cambria Math" w:hAnsi="Cambria Math"/>
-              <w:sz w:val="27"/>
-              <w:szCs w:val="27"/>
-            </w:rPr>
-            <m:t>u</m:t>
+            <m:t>Cu=λu</m:t>
           </m:r>
         </m:oMath>
       </m:oMathPara>
@@ -1713,10 +2566,7 @@
       <m:oMath>
         <m:r>
           <w:rPr>
-            <w:rStyle w:val="mjx-char"/>
             <w:rFonts w:ascii="Cambria Math" w:hAnsi="Cambria Math"/>
-            <w:sz w:val="27"/>
-            <w:szCs w:val="27"/>
           </w:rPr>
           <m:t>u</m:t>
         </m:r>
@@ -1735,10 +2585,7 @@
       <m:oMath>
         <m:r>
           <w:rPr>
-            <w:rStyle w:val="mjx-char"/>
             <w:rFonts w:ascii="Cambria Math" w:hAnsi="Cambria Math"/>
-            <w:sz w:val="27"/>
-            <w:szCs w:val="27"/>
           </w:rPr>
           <m:t>λ</m:t>
         </m:r>
@@ -1759,21 +2606,14 @@
           <m:sSubPr>
             <m:ctrlPr>
               <w:rPr>
-                <w:rStyle w:val="mjx-char"/>
                 <w:rFonts w:ascii="Cambria Math" w:hAnsi="Cambria Math"/>
-                <w:i/>
-                <w:sz w:val="27"/>
-                <w:szCs w:val="27"/>
               </w:rPr>
             </m:ctrlPr>
           </m:sSubPr>
           <m:e>
             <m:r>
               <w:rPr>
-                <w:rStyle w:val="mjx-char"/>
                 <w:rFonts w:ascii="Cambria Math" w:hAnsi="Cambria Math"/>
-                <w:sz w:val="27"/>
-                <w:szCs w:val="27"/>
               </w:rPr>
               <m:t>u</m:t>
             </m:r>
@@ -1781,10 +2621,7 @@
           <m:sub>
             <m:r>
               <w:rPr>
-                <w:rStyle w:val="mjx-char"/>
                 <w:rFonts w:ascii="Cambria Math" w:hAnsi="Cambria Math"/>
-                <w:sz w:val="27"/>
-                <w:szCs w:val="27"/>
               </w:rPr>
               <m:t>1</m:t>
             </m:r>
@@ -1799,21 +2636,14 @@
           <m:sSubPr>
             <m:ctrlPr>
               <w:rPr>
-                <w:rStyle w:val="mjx-char"/>
                 <w:rFonts w:ascii="Cambria Math" w:hAnsi="Cambria Math"/>
-                <w:i/>
-                <w:sz w:val="27"/>
-                <w:szCs w:val="27"/>
               </w:rPr>
             </m:ctrlPr>
           </m:sSubPr>
           <m:e>
             <m:r>
               <w:rPr>
-                <w:rStyle w:val="mjx-char"/>
                 <w:rFonts w:ascii="Cambria Math" w:hAnsi="Cambria Math"/>
-                <w:sz w:val="27"/>
-                <w:szCs w:val="27"/>
               </w:rPr>
               <m:t>λ</m:t>
             </m:r>
@@ -1821,10 +2651,7 @@
           <m:sub>
             <m:r>
               <w:rPr>
-                <w:rStyle w:val="mjx-char"/>
                 <w:rFonts w:ascii="Cambria Math" w:hAnsi="Cambria Math"/>
-                <w:sz w:val="27"/>
-                <w:szCs w:val="27"/>
               </w:rPr>
               <m:t>1</m:t>
             </m:r>
@@ -1839,21 +2666,14 @@
           <m:sSubPr>
             <m:ctrlPr>
               <w:rPr>
-                <w:rStyle w:val="mjx-char"/>
                 <w:rFonts w:ascii="Cambria Math" w:hAnsi="Cambria Math"/>
-                <w:i/>
-                <w:sz w:val="27"/>
-                <w:szCs w:val="27"/>
               </w:rPr>
             </m:ctrlPr>
           </m:sSubPr>
           <m:e>
             <m:r>
               <w:rPr>
-                <w:rStyle w:val="mjx-char"/>
                 <w:rFonts w:ascii="Cambria Math" w:hAnsi="Cambria Math"/>
-                <w:sz w:val="27"/>
-                <w:szCs w:val="27"/>
               </w:rPr>
               <m:t>u</m:t>
             </m:r>
@@ -1861,10 +2681,7 @@
           <m:sub>
             <m:r>
               <w:rPr>
-                <w:rStyle w:val="mjx-char"/>
                 <w:rFonts w:ascii="Cambria Math" w:hAnsi="Cambria Math"/>
-                <w:sz w:val="27"/>
-                <w:szCs w:val="27"/>
               </w:rPr>
               <m:t>2</m:t>
             </m:r>
@@ -1879,21 +2696,14 @@
           <m:sSubPr>
             <m:ctrlPr>
               <w:rPr>
-                <w:rStyle w:val="mjx-char"/>
                 <w:rFonts w:ascii="Cambria Math" w:hAnsi="Cambria Math"/>
-                <w:i/>
-                <w:sz w:val="27"/>
-                <w:szCs w:val="27"/>
               </w:rPr>
             </m:ctrlPr>
           </m:sSubPr>
           <m:e>
             <m:r>
               <w:rPr>
-                <w:rStyle w:val="mjx-char"/>
                 <w:rFonts w:ascii="Cambria Math" w:hAnsi="Cambria Math"/>
-                <w:sz w:val="27"/>
-                <w:szCs w:val="27"/>
               </w:rPr>
               <m:t>u</m:t>
             </m:r>
@@ -1901,10 +2711,7 @@
           <m:sub>
             <m:r>
               <w:rPr>
-                <w:rStyle w:val="mjx-char"/>
                 <w:rFonts w:ascii="Cambria Math" w:hAnsi="Cambria Math"/>
-                <w:sz w:val="27"/>
-                <w:szCs w:val="27"/>
               </w:rPr>
               <m:t>2</m:t>
             </m:r>
@@ -1912,10 +2719,7 @@
         </m:sSub>
         <m:r>
           <w:rPr>
-            <w:rStyle w:val="mjx-char"/>
             <w:rFonts w:ascii="Cambria Math" w:hAnsi="Cambria Math"/>
-            <w:sz w:val="27"/>
-            <w:szCs w:val="27"/>
           </w:rPr>
           <m:t>⟂</m:t>
         </m:r>
@@ -1923,21 +2727,14 @@
           <m:sSubPr>
             <m:ctrlPr>
               <w:rPr>
-                <w:rStyle w:val="mjx-char"/>
                 <w:rFonts w:ascii="Cambria Math" w:hAnsi="Cambria Math"/>
-                <w:i/>
-                <w:sz w:val="27"/>
-                <w:szCs w:val="27"/>
               </w:rPr>
             </m:ctrlPr>
           </m:sSubPr>
           <m:e>
             <m:r>
               <w:rPr>
-                <w:rStyle w:val="mjx-char"/>
                 <w:rFonts w:ascii="Cambria Math" w:hAnsi="Cambria Math"/>
-                <w:sz w:val="27"/>
-                <w:szCs w:val="27"/>
               </w:rPr>
               <m:t>u</m:t>
             </m:r>
@@ -1945,10 +2742,7 @@
           <m:sub>
             <m:r>
               <w:rPr>
-                <w:rStyle w:val="mjx-char"/>
                 <w:rFonts w:ascii="Cambria Math" w:hAnsi="Cambria Math"/>
-                <w:sz w:val="27"/>
-                <w:szCs w:val="27"/>
               </w:rPr>
               <m:t>1</m:t>
             </m:r>
@@ -1963,21 +2757,14 @@
           <m:sSubPr>
             <m:ctrlPr>
               <w:rPr>
-                <w:rStyle w:val="mjx-char"/>
                 <w:rFonts w:ascii="Cambria Math" w:hAnsi="Cambria Math"/>
-                <w:i/>
-                <w:sz w:val="27"/>
-                <w:szCs w:val="27"/>
               </w:rPr>
             </m:ctrlPr>
           </m:sSubPr>
           <m:e>
             <m:r>
               <w:rPr>
-                <w:rStyle w:val="mjx-char"/>
                 <w:rFonts w:ascii="Cambria Math" w:hAnsi="Cambria Math"/>
-                <w:sz w:val="27"/>
-                <w:szCs w:val="27"/>
               </w:rPr>
               <m:t>λ</m:t>
             </m:r>
@@ -1985,10 +2772,7 @@
           <m:sub>
             <m:r>
               <w:rPr>
-                <w:rStyle w:val="mjx-char"/>
                 <w:rFonts w:ascii="Cambria Math" w:hAnsi="Cambria Math"/>
-                <w:sz w:val="27"/>
-                <w:szCs w:val="27"/>
               </w:rPr>
               <m:t>2</m:t>
             </m:r>
@@ -2014,12 +2798,14 @@
           <w:lang w:val="en-GB"/>
         </w:rPr>
       </w:pPr>
+      <w:bookmarkStart w:id="12" w:name="_Toc135572159"/>
       <w:r>
         <w:rPr>
           <w:lang w:val="en-GB"/>
         </w:rPr>
         <w:t>Step 4 - Feature Vector</w:t>
       </w:r>
+      <w:bookmarkEnd w:id="12"/>
     </w:p>
     <w:p>
       <w:pPr>
@@ -2036,31 +2822,21 @@
           <w:lang w:val="en-GB"/>
         </w:rPr>
       </w:pPr>
+      <w:bookmarkStart w:id="13" w:name="_Toc135572160"/>
       <w:r>
         <w:rPr>
           <w:lang w:val="en-GB"/>
         </w:rPr>
         <w:t>Step 5 - Recast the Data along the PC Axes</w:t>
       </w:r>
+      <w:bookmarkEnd w:id="13"/>
     </w:p>
     <w:p>
       <w:pPr>
         <w:pStyle w:val="NormalWeb"/>
       </w:pPr>
       <w:r>
-        <w:t xml:space="preserve">Eigenvectors of the feature vector </w:t>
-      </w:r>
-      <w:r>
-        <w:t>principal</w:t>
-      </w:r>
-      <w:r>
-        <w:t xml:space="preserve"> components are used to reorient the data from the orig</w:t>
-      </w:r>
-      <w:r>
-        <w:t>i</w:t>
-      </w:r>
-      <w:r>
-        <w:t>nal axes to the ones represented by the principal components.</w:t>
+        <w:t>Eigenvectors of the feature vector principal components are used to reorient the data from the original axes to the ones represented by the principal components.</w:t>
       </w:r>
     </w:p>
     <w:p>
@@ -2074,10 +2850,7 @@
         <m:oMath>
           <m:r>
             <w:rPr>
-              <w:rStyle w:val="mjx-char"/>
               <w:rFonts w:ascii="Cambria Math" w:hAnsi="Cambria Math"/>
-              <w:sz w:val="27"/>
-              <w:szCs w:val="27"/>
             </w:rPr>
             <m:t>FinalDataset=</m:t>
           </m:r>
@@ -2085,21 +2858,14 @@
             <m:sSubPr>
               <m:ctrlPr>
                 <w:rPr>
-                  <w:rStyle w:val="mjx-char"/>
                   <w:rFonts w:ascii="Cambria Math" w:hAnsi="Cambria Math"/>
-                  <w:i/>
-                  <w:sz w:val="27"/>
-                  <w:szCs w:val="27"/>
                 </w:rPr>
               </m:ctrlPr>
             </m:sSubPr>
             <m:e>
               <m:r>
                 <w:rPr>
-                  <w:rStyle w:val="mjx-char"/>
                   <w:rFonts w:ascii="Cambria Math" w:hAnsi="Cambria Math"/>
-                  <w:sz w:val="27"/>
-                  <w:szCs w:val="27"/>
                 </w:rPr>
                 <m:t>FeatureVector</m:t>
               </m:r>
@@ -2107,10 +2873,7 @@
             <m:sub>
               <m:r>
                 <w:rPr>
-                  <w:rStyle w:val="mjx-char"/>
                   <w:rFonts w:ascii="Cambria Math" w:hAnsi="Cambria Math"/>
-                  <w:sz w:val="27"/>
-                  <w:szCs w:val="27"/>
                 </w:rPr>
                 <m:t>T</m:t>
               </m:r>
@@ -2118,10 +2881,7 @@
           </m:sSub>
           <m:r>
             <w:rPr>
-              <w:rStyle w:val="mjx-char"/>
               <w:rFonts w:ascii="Cambria Math" w:hAnsi="Cambria Math"/>
-              <w:sz w:val="27"/>
-              <w:szCs w:val="27"/>
             </w:rPr>
             <m:t>×</m:t>
           </m:r>
@@ -2129,21 +2889,14 @@
             <m:sSubPr>
               <m:ctrlPr>
                 <w:rPr>
-                  <w:rStyle w:val="mjx-char"/>
                   <w:rFonts w:ascii="Cambria Math" w:hAnsi="Cambria Math"/>
-                  <w:i/>
-                  <w:sz w:val="27"/>
-                  <w:szCs w:val="27"/>
                 </w:rPr>
               </m:ctrlPr>
             </m:sSubPr>
             <m:e>
               <m:r>
                 <w:rPr>
-                  <w:rStyle w:val="mjx-char"/>
                   <w:rFonts w:ascii="Cambria Math" w:hAnsi="Cambria Math"/>
-                  <w:sz w:val="27"/>
-                  <w:szCs w:val="27"/>
                 </w:rPr>
                 <m:t>StandaridsedOriginalDataset</m:t>
               </m:r>
@@ -2151,10 +2904,7 @@
             <m:sub>
               <m:r>
                 <w:rPr>
-                  <w:rStyle w:val="mjx-char"/>
                   <w:rFonts w:ascii="Cambria Math" w:hAnsi="Cambria Math"/>
-                  <w:sz w:val="27"/>
-                  <w:szCs w:val="27"/>
                 </w:rPr>
                 <m:t>T</m:t>
               </m:r>
@@ -2186,14 +2936,16 @@
           <w:lang w:val="en-GB"/>
         </w:rPr>
       </w:pPr>
-      <w:bookmarkStart w:id="4" w:name="__RefHeading___Toc126_4112998524"/>
+      <w:bookmarkStart w:id="14" w:name="__RefHeading___Toc126_4112998524"/>
+      <w:bookmarkStart w:id="15" w:name="_Toc135572161"/>
       <w:r>
         <w:rPr>
           <w:lang w:val="en-US"/>
         </w:rPr>
         <w:t>Project Specification</w:t>
       </w:r>
-      <w:bookmarkEnd w:id="4"/>
+      <w:bookmarkEnd w:id="14"/>
+      <w:bookmarkEnd w:id="15"/>
     </w:p>
     <w:p>
       <w:pPr>
@@ -2277,14 +3029,7 @@
         <w:rPr>
           <w:lang w:val="en-US"/>
         </w:rPr>
-        <w:t xml:space="preserve">can be expressed as a linear combination of the underlying assets. We relied on PCA to decompose daily returns of the index into principal components and obtained main drivers from the coordinates of the first component. </w:t>
-      </w:r>
-      <w:r>
-        <w:rPr>
-          <w:lang w:val="en-US"/>
-        </w:rPr>
-        <w:lastRenderedPageBreak/>
-        <w:t>We arrived at a quantitative solution which helps analysts to understand price moves of complex financial products, such as an equity index.</w:t>
+        <w:t>can be expressed as a linear combination of the underlying assets. We relied on PCA to decompose daily returns of the index into principal components and obtained main drivers from the coordinates of the first component. We arrived at a quantitative solution which helps analysts to understand price moves of complex financial products, such as an equity index.</w:t>
       </w:r>
     </w:p>
     <w:p>
@@ -2294,14 +3039,16 @@
           <w:lang w:val="en-GB"/>
         </w:rPr>
       </w:pPr>
-      <w:bookmarkStart w:id="5" w:name="__RefHeading___Toc103_4112998524"/>
+      <w:bookmarkStart w:id="16" w:name="__RefHeading___Toc103_4112998524"/>
+      <w:bookmarkStart w:id="17" w:name="_Toc135572162"/>
       <w:r>
         <w:rPr>
           <w:lang w:val="en-GB"/>
         </w:rPr>
         <w:t>Overview of the Data</w:t>
       </w:r>
-      <w:bookmarkEnd w:id="5"/>
+      <w:bookmarkEnd w:id="16"/>
+      <w:bookmarkEnd w:id="17"/>
     </w:p>
     <w:p>
       <w:pPr>
@@ -2424,7 +3171,14 @@
         <w:rPr>
           <w:lang w:val="en-GB"/>
         </w:rPr>
-        <w:t xml:space="preserve"> with other libraries, ensured coherency between all starting dates and ending dates. We obtained the following data set:</w:t>
+        <w:t xml:space="preserve"> </w:t>
+      </w:r>
+      <w:r>
+        <w:rPr>
+          <w:lang w:val="en-GB"/>
+        </w:rPr>
+        <w:lastRenderedPageBreak/>
+        <w:t>with other libraries, ensured coherency between all starting dates and ending dates. We obtained the following data set:</w:t>
       </w:r>
     </w:p>
     <w:p>
@@ -2441,7 +3195,7 @@
         <mc:AlternateContent>
           <mc:Choice Requires="wps">
             <w:drawing>
-              <wp:anchor distT="0" distB="0" distL="114300" distR="114300" simplePos="0" relativeHeight="251658240" behindDoc="0" locked="0" layoutInCell="1" allowOverlap="1" wp14:anchorId="1D159E6A" wp14:editId="616B0FB0">
+              <wp:anchor distT="0" distB="0" distL="114300" distR="114300" simplePos="0" relativeHeight="251658240" behindDoc="0" locked="0" layoutInCell="1" allowOverlap="1" wp14:anchorId="6F89AF67" wp14:editId="101AED7E">
                 <wp:simplePos x="0" y="0"/>
                 <wp:positionH relativeFrom="column">
                   <wp:align>center</wp:align>
@@ -2449,10 +3203,10 @@
                 <wp:positionV relativeFrom="paragraph">
                   <wp:align>top</wp:align>
                 </wp:positionV>
-                <wp:extent cx="6119987" cy="1768998"/>
-                <wp:effectExtent l="0" t="0" r="0" b="0"/>
+                <wp:extent cx="6119493" cy="1768477"/>
+                <wp:effectExtent l="0" t="0" r="14607" b="3173"/>
                 <wp:wrapSquare wrapText="bothSides"/>
-                <wp:docPr id="1849457273" name="Frame1"/>
+                <wp:docPr id="1467470843" name="Frame1"/>
                 <wp:cNvGraphicFramePr/>
                 <a:graphic xmlns:a="http://schemas.openxmlformats.org/drawingml/2006/main">
                   <a:graphicData uri="http://schemas.microsoft.com/office/word/2010/wordprocessingShape">
@@ -2461,11 +3215,12 @@
                       <wps:spPr>
                         <a:xfrm>
                           <a:off x="0" y="0"/>
-                          <a:ext cx="6119987" cy="1768998"/>
+                          <a:ext cx="6119493" cy="1768477"/>
                         </a:xfrm>
                         <a:prstGeom prst="rect">
                           <a:avLst/>
                         </a:prstGeom>
+                        <a:noFill/>
                         <a:ln>
                           <a:noFill/>
                           <a:prstDash/>
@@ -2485,10 +3240,10 @@
                                 <w:noProof/>
                               </w:rPr>
                               <w:drawing>
-                                <wp:inline distT="0" distB="0" distL="0" distR="0" wp14:anchorId="22483260" wp14:editId="46C13F60">
+                                <wp:inline distT="0" distB="0" distL="0" distR="0" wp14:anchorId="353CC431" wp14:editId="773F5620">
                                   <wp:extent cx="6119987" cy="1768998"/>
                                   <wp:effectExtent l="0" t="0" r="0" b="2652"/>
-                                  <wp:docPr id="1960361071" name="Image1"/>
+                                  <wp:docPr id="1525749000" name="Picture 1525749000"/>
                                   <wp:cNvGraphicFramePr/>
                                   <a:graphic xmlns:a="http://schemas.openxmlformats.org/drawingml/2006/main">
                                     <a:graphicData uri="http://schemas.openxmlformats.org/drawingml/2006/picture">
@@ -2498,7 +3253,7 @@
                                           <pic:cNvPicPr/>
                                         </pic:nvPicPr>
                                         <pic:blipFill>
-                                          <a:blip r:embed="rId16">
+                                          <a:blip r:embed="rId8">
                                             <a:lum/>
                                             <a:alphaModFix/>
                                           </a:blip>
@@ -2515,6 +3270,7 @@
                                           <a:prstGeom prst="rect">
                                             <a:avLst/>
                                           </a:prstGeom>
+                                          <a:noFill/>
                                           <a:ln>
                                             <a:noFill/>
                                             <a:prstDash/>
@@ -2535,7 +3291,7 @@
                           </w:p>
                         </w:txbxContent>
                       </wps:txbx>
-                      <wps:bodyPr vert="horz" wrap="none" lIns="0" tIns="0" rIns="0" bIns="0" compatLnSpc="0">
+                      <wps:bodyPr vert="horz" wrap="none" lIns="0" tIns="0" rIns="0" bIns="0" anchor="t" anchorCtr="0" compatLnSpc="0">
                         <a:spAutoFit/>
                       </wps:bodyPr>
                     </wps:wsp>
@@ -2546,11 +3302,11 @@
           </mc:Choice>
           <mc:Fallback>
             <w:pict>
-              <v:shapetype w14:anchorId="1D159E6A" id="_x0000_t202" coordsize="21600,21600" o:spt="202" path="m,l,21600r21600,l21600,xe">
+              <v:shapetype w14:anchorId="6F89AF67" id="_x0000_t202" coordsize="21600,21600" o:spt="202" path="m,l,21600r21600,l21600,xe">
                 <v:stroke joinstyle="miter"/>
                 <v:path gradientshapeok="t" o:connecttype="rect"/>
               </v:shapetype>
-              <v:shape id="Frame1" o:spid="_x0000_s1026" type="#_x0000_t202" style="position:absolute;margin-left:0;margin-top:0;width:481.9pt;height:139.3pt;z-index:251658240;visibility:visible;mso-wrap-style:none;mso-wrap-distance-left:9pt;mso-wrap-distance-top:0;mso-wrap-distance-right:9pt;mso-wrap-distance-bottom:0;mso-position-horizontal:center;mso-position-horizontal-relative:text;mso-position-vertical:top;mso-position-vertical-relative:text;v-text-anchor:top" o:gfxdata="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" filled="f" stroked="f">
+              <v:shape id="Frame1" o:spid="_x0000_s1026" type="#_x0000_t202" style="position:absolute;margin-left:0;margin-top:0;width:481.85pt;height:139.25pt;z-index:251658240;visibility:visible;mso-wrap-style:none;mso-wrap-distance-left:9pt;mso-wrap-distance-top:0;mso-wrap-distance-right:9pt;mso-wrap-distance-bottom:0;mso-position-horizontal:center;mso-position-horizontal-relative:text;mso-position-vertical:top;mso-position-vertical-relative:text;v-text-anchor:top" o:gfxdata="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" filled="f" stroked="f">
                 <v:textbox style="mso-fit-shape-to-text:t" inset="0,0,0,0">
                   <w:txbxContent>
                     <w:p>
@@ -2565,10 +3321,10 @@
                           <w:noProof/>
                         </w:rPr>
                         <w:drawing>
-                          <wp:inline distT="0" distB="0" distL="0" distR="0" wp14:anchorId="22483260" wp14:editId="46C13F60">
+                          <wp:inline distT="0" distB="0" distL="0" distR="0" wp14:anchorId="353CC431" wp14:editId="773F5620">
                             <wp:extent cx="6119987" cy="1768998"/>
                             <wp:effectExtent l="0" t="0" r="0" b="2652"/>
-                            <wp:docPr id="1960361071" name="Image1"/>
+                            <wp:docPr id="1525749000" name="Picture 1525749000"/>
                             <wp:cNvGraphicFramePr/>
                             <a:graphic xmlns:a="http://schemas.openxmlformats.org/drawingml/2006/main">
                               <a:graphicData uri="http://schemas.openxmlformats.org/drawingml/2006/picture">
@@ -2578,7 +3334,7 @@
                                     <pic:cNvPicPr/>
                                   </pic:nvPicPr>
                                   <pic:blipFill>
-                                    <a:blip r:embed="rId16">
+                                    <a:blip r:embed="rId8">
                                       <a:lum/>
                                       <a:alphaModFix/>
                                     </a:blip>
@@ -2595,6 +3351,7 @@
                                     <a:prstGeom prst="rect">
                                       <a:avLst/>
                                     </a:prstGeom>
+                                    <a:noFill/>
                                     <a:ln>
                                       <a:noFill/>
                                       <a:prstDash/>
@@ -2629,14 +3386,16 @@
           <w:lang w:val="en-GB"/>
         </w:rPr>
       </w:pPr>
-      <w:bookmarkStart w:id="6" w:name="__RefHeading___Toc105_4112998524"/>
+      <w:bookmarkStart w:id="18" w:name="__RefHeading___Toc105_4112998524"/>
+      <w:bookmarkStart w:id="19" w:name="_Toc135572163"/>
       <w:r>
         <w:rPr>
           <w:lang w:val="en-GB"/>
         </w:rPr>
         <w:t>Methodology Used</w:t>
       </w:r>
-      <w:bookmarkEnd w:id="6"/>
+      <w:bookmarkEnd w:id="18"/>
+      <w:bookmarkEnd w:id="19"/>
     </w:p>
     <w:p>
       <w:pPr>
@@ -2715,7 +3474,7 @@
         <w:pStyle w:val="Textbody"/>
         <w:numPr>
           <w:ilvl w:val="0"/>
-          <w:numId w:val="1"/>
+          <w:numId w:val="2"/>
         </w:numPr>
       </w:pPr>
       <w:proofErr w:type="spellStart"/>
@@ -2763,7 +3522,7 @@
         <w:pStyle w:val="Textbody"/>
         <w:numPr>
           <w:ilvl w:val="0"/>
-          <w:numId w:val="1"/>
+          <w:numId w:val="2"/>
         </w:numPr>
       </w:pPr>
       <w:proofErr w:type="spellStart"/>
@@ -2803,7 +3562,7 @@
         <w:pStyle w:val="Textbody"/>
         <w:numPr>
           <w:ilvl w:val="0"/>
-          <w:numId w:val="1"/>
+          <w:numId w:val="2"/>
         </w:numPr>
         <w:rPr>
           <w:lang w:val="en-GB"/>
@@ -2844,7 +3603,7 @@
         <w:pStyle w:val="Textbody"/>
         <w:numPr>
           <w:ilvl w:val="0"/>
-          <w:numId w:val="1"/>
+          <w:numId w:val="2"/>
         </w:numPr>
         <w:rPr>
           <w:lang w:val="en-GB"/>
@@ -2876,7 +3635,7 @@
         <w:pStyle w:val="Textbody"/>
         <w:numPr>
           <w:ilvl w:val="0"/>
-          <w:numId w:val="1"/>
+          <w:numId w:val="2"/>
         </w:numPr>
         <w:rPr>
           <w:lang w:val="en-GB"/>
@@ -2918,6 +3677,9 @@
         <w:t xml:space="preserve">We were operating on the dataset described in detail in section </w:t>
       </w:r>
       <w:r>
+        <w:rPr>
+          <w:lang w:val="en-GB"/>
+        </w:rPr>
         <w:fldChar w:fldCharType="begin"/>
       </w:r>
       <w:r>
@@ -2927,6 +3689,9 @@
         <w:instrText xml:space="preserve"> REF __RefHeading___Toc103_4112998524 </w:instrText>
       </w:r>
       <w:r>
+        <w:rPr>
+          <w:lang w:val="en-GB"/>
+        </w:rPr>
         <w:fldChar w:fldCharType="separate"/>
       </w:r>
       <w:r>
@@ -2936,6 +3701,9 @@
         <w:t>Overview of the Data</w:t>
       </w:r>
       <w:r>
+        <w:rPr>
+          <w:lang w:val="en-GB"/>
+        </w:rPr>
         <w:fldChar w:fldCharType="end"/>
       </w:r>
       <w:r>
@@ -2991,7 +3759,7 @@
         <mc:AlternateContent>
           <mc:Choice Requires="wps">
             <w:drawing>
-              <wp:anchor distT="0" distB="0" distL="114300" distR="114300" simplePos="0" relativeHeight="2" behindDoc="0" locked="0" layoutInCell="1" allowOverlap="1" wp14:anchorId="6345C234" wp14:editId="06383AFB">
+              <wp:anchor distT="0" distB="0" distL="114300" distR="114300" simplePos="0" relativeHeight="2" behindDoc="0" locked="0" layoutInCell="1" allowOverlap="1" wp14:anchorId="7415C3FA" wp14:editId="020C396C">
                 <wp:simplePos x="0" y="0"/>
                 <wp:positionH relativeFrom="column">
                   <wp:align>center</wp:align>
@@ -2999,10 +3767,10 @@
                 <wp:positionV relativeFrom="paragraph">
                   <wp:align>top</wp:align>
                 </wp:positionV>
-                <wp:extent cx="6119987" cy="1684782"/>
-                <wp:effectExtent l="0" t="0" r="0" b="0"/>
+                <wp:extent cx="6119493" cy="1684653"/>
+                <wp:effectExtent l="0" t="0" r="14607" b="10797"/>
                 <wp:wrapSquare wrapText="bothSides"/>
-                <wp:docPr id="1079531033" name="Frame2"/>
+                <wp:docPr id="285359111" name="Frame2"/>
                 <wp:cNvGraphicFramePr/>
                 <a:graphic xmlns:a="http://schemas.openxmlformats.org/drawingml/2006/main">
                   <a:graphicData uri="http://schemas.microsoft.com/office/word/2010/wordprocessingShape">
@@ -3011,11 +3779,12 @@
                       <wps:spPr>
                         <a:xfrm>
                           <a:off x="0" y="0"/>
-                          <a:ext cx="6119987" cy="1684782"/>
+                          <a:ext cx="6119493" cy="1684653"/>
                         </a:xfrm>
                         <a:prstGeom prst="rect">
                           <a:avLst/>
                         </a:prstGeom>
+                        <a:noFill/>
                         <a:ln>
                           <a:noFill/>
                           <a:prstDash/>
@@ -3035,10 +3804,10 @@
                                 <w:noProof/>
                               </w:rPr>
                               <w:drawing>
-                                <wp:inline distT="0" distB="0" distL="0" distR="0" wp14:anchorId="7EA9300B" wp14:editId="3BA524F6">
+                                <wp:inline distT="0" distB="0" distL="0" distR="0" wp14:anchorId="53D81105" wp14:editId="2311CF59">
                                   <wp:extent cx="6119987" cy="1684782"/>
                                   <wp:effectExtent l="0" t="0" r="0" b="0"/>
-                                  <wp:docPr id="1379978814" name="Image2"/>
+                                  <wp:docPr id="180265101" name="Picture 180265101"/>
                                   <wp:cNvGraphicFramePr/>
                                   <a:graphic xmlns:a="http://schemas.openxmlformats.org/drawingml/2006/main">
                                     <a:graphicData uri="http://schemas.openxmlformats.org/drawingml/2006/picture">
@@ -3048,7 +3817,7 @@
                                           <pic:cNvPicPr/>
                                         </pic:nvPicPr>
                                         <pic:blipFill>
-                                          <a:blip r:embed="rId17">
+                                          <a:blip r:embed="rId9">
                                             <a:lum/>
                                             <a:alphaModFix/>
                                           </a:blip>
@@ -3065,6 +3834,7 @@
                                           <a:prstGeom prst="rect">
                                             <a:avLst/>
                                           </a:prstGeom>
+                                          <a:noFill/>
                                           <a:ln>
                                             <a:noFill/>
                                             <a:prstDash/>
@@ -3085,7 +3855,7 @@
                           </w:p>
                         </w:txbxContent>
                       </wps:txbx>
-                      <wps:bodyPr vert="horz" wrap="none" lIns="0" tIns="0" rIns="0" bIns="0" compatLnSpc="0">
+                      <wps:bodyPr vert="horz" wrap="none" lIns="0" tIns="0" rIns="0" bIns="0" anchor="t" anchorCtr="0" compatLnSpc="0">
                         <a:spAutoFit/>
                       </wps:bodyPr>
                     </wps:wsp>
@@ -3096,7 +3866,7 @@
           </mc:Choice>
           <mc:Fallback>
             <w:pict>
-              <v:shape w14:anchorId="6345C234" id="Frame2" o:spid="_x0000_s1027" type="#_x0000_t202" style="position:absolute;margin-left:0;margin-top:0;width:481.9pt;height:132.65pt;z-index:2;visibility:visible;mso-wrap-style:none;mso-wrap-distance-left:9pt;mso-wrap-distance-top:0;mso-wrap-distance-right:9pt;mso-wrap-distance-bottom:0;mso-position-horizontal:center;mso-position-horizontal-relative:text;mso-position-vertical:top;mso-position-vertical-relative:text;v-text-anchor:top" o:gfxdata="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" filled="f" stroked="f">
+              <v:shape w14:anchorId="7415C3FA" id="Frame2" o:spid="_x0000_s1027" type="#_x0000_t202" style="position:absolute;margin-left:0;margin-top:0;width:481.85pt;height:132.65pt;z-index:2;visibility:visible;mso-wrap-style:none;mso-wrap-distance-left:9pt;mso-wrap-distance-top:0;mso-wrap-distance-right:9pt;mso-wrap-distance-bottom:0;mso-position-horizontal:center;mso-position-horizontal-relative:text;mso-position-vertical:top;mso-position-vertical-relative:text;v-text-anchor:top" o:gfxdata="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" filled="f" stroked="f">
                 <v:textbox style="mso-fit-shape-to-text:t" inset="0,0,0,0">
                   <w:txbxContent>
                     <w:p>
@@ -3111,10 +3881,10 @@
                           <w:noProof/>
                         </w:rPr>
                         <w:drawing>
-                          <wp:inline distT="0" distB="0" distL="0" distR="0" wp14:anchorId="7EA9300B" wp14:editId="3BA524F6">
+                          <wp:inline distT="0" distB="0" distL="0" distR="0" wp14:anchorId="53D81105" wp14:editId="2311CF59">
                             <wp:extent cx="6119987" cy="1684782"/>
                             <wp:effectExtent l="0" t="0" r="0" b="0"/>
-                            <wp:docPr id="1379978814" name="Image2"/>
+                            <wp:docPr id="180265101" name="Picture 180265101"/>
                             <wp:cNvGraphicFramePr/>
                             <a:graphic xmlns:a="http://schemas.openxmlformats.org/drawingml/2006/main">
                               <a:graphicData uri="http://schemas.openxmlformats.org/drawingml/2006/picture">
@@ -3124,7 +3894,7 @@
                                     <pic:cNvPicPr/>
                                   </pic:nvPicPr>
                                   <pic:blipFill>
-                                    <a:blip r:embed="rId17">
+                                    <a:blip r:embed="rId9">
                                       <a:lum/>
                                       <a:alphaModFix/>
                                     </a:blip>
@@ -3141,6 +3911,7 @@
                                     <a:prstGeom prst="rect">
                                       <a:avLst/>
                                     </a:prstGeom>
+                                    <a:noFill/>
                                     <a:ln>
                                       <a:noFill/>
                                       <a:prstDash/>
@@ -3189,6 +3960,9 @@
         <w:t xml:space="preserve"> we were ready to start considering eigenvectors and eigenvalues. The results of our analysis are present in the next section - </w:t>
       </w:r>
       <w:r>
+        <w:rPr>
+          <w:lang w:val="en-GB"/>
+        </w:rPr>
         <w:fldChar w:fldCharType="begin"/>
       </w:r>
       <w:r>
@@ -3198,6 +3972,9 @@
         <w:instrText xml:space="preserve"> REF __RefHeading___Toc107_4112998524 </w:instrText>
       </w:r>
       <w:r>
+        <w:rPr>
+          <w:lang w:val="en-GB"/>
+        </w:rPr>
         <w:fldChar w:fldCharType="separate"/>
       </w:r>
       <w:r>
@@ -3207,6 +3984,9 @@
         <w:t>Results</w:t>
       </w:r>
       <w:r>
+        <w:rPr>
+          <w:lang w:val="en-GB"/>
+        </w:rPr>
         <w:fldChar w:fldCharType="end"/>
       </w:r>
       <w:r>
@@ -3220,12 +4000,14 @@
       <w:pPr>
         <w:pStyle w:val="Heading1"/>
       </w:pPr>
-      <w:bookmarkStart w:id="7" w:name="__RefHeading___Toc107_4112998524"/>
+      <w:bookmarkStart w:id="20" w:name="__RefHeading___Toc107_4112998524"/>
+      <w:bookmarkStart w:id="21" w:name="_Toc135572164"/>
       <w:proofErr w:type="spellStart"/>
       <w:r>
         <w:t>Results</w:t>
       </w:r>
-      <w:bookmarkEnd w:id="7"/>
+      <w:bookmarkEnd w:id="20"/>
+      <w:bookmarkEnd w:id="21"/>
       <w:proofErr w:type="spellEnd"/>
     </w:p>
     <w:p>
@@ -3237,7 +4019,8 @@
       <w:pPr>
         <w:pStyle w:val="Heading1"/>
       </w:pPr>
-      <w:bookmarkStart w:id="8" w:name="__RefHeading___Toc109_4112998524"/>
+      <w:bookmarkStart w:id="22" w:name="__RefHeading___Toc109_4112998524"/>
+      <w:bookmarkStart w:id="23" w:name="_Toc135572165"/>
       <w:proofErr w:type="spellStart"/>
       <w:r>
         <w:t>Summary</w:t>
@@ -3250,7 +4033,8 @@
       <w:r>
         <w:t>Recommendations</w:t>
       </w:r>
-      <w:bookmarkEnd w:id="8"/>
+      <w:bookmarkEnd w:id="22"/>
+      <w:bookmarkEnd w:id="23"/>
       <w:proofErr w:type="spellEnd"/>
     </w:p>
     <w:p>
@@ -3539,9 +4323,122 @@
 <file path=word/numbering.xml><?xml version="1.0" encoding="utf-8"?>
 <w:numbering xmlns:wpc="http://schemas.microsoft.com/office/word/2010/wordprocessingCanvas" xmlns:cx="http://schemas.microsoft.com/office/drawing/2014/chartex" xmlns:cx1="http://schemas.microsoft.com/office/drawing/2015/9/8/chartex" xmlns:cx2="http://schemas.microsoft.com/office/drawing/2015/10/21/chartex" xmlns:cx3="http://schemas.microsoft.com/office/drawing/2016/5/9/chartex" xmlns:cx4="http://schemas.microsoft.com/office/drawing/2016/5/10/chartex" xmlns:cx5="http://schemas.microsoft.com/office/drawing/2016/5/11/chartex" xmlns:cx6="http://schemas.microsoft.com/office/drawing/2016/5/12/chartex" xmlns:cx7="http://schemas.microsoft.com/office/drawing/2016/5/13/chartex" xmlns:cx8="http://schemas.microsoft.com/office/drawing/2016/5/14/chartex" xmlns:mc="http://schemas.openxmlformats.org/markup-compatibility/2006" xmlns:aink="http://schemas.microsoft.com/office/drawing/2016/ink" xmlns:am3d="http://schemas.microsoft.com/office/drawing/2017/model3d" xmlns:o="urn:schemas-microsoft-com:office:office" xmlns:oel="http://schemas.microsoft.com/office/2019/extlst" xmlns:r="http://schemas.openxmlformats.org/officeDocument/2006/relationships" xmlns:m="http://schemas.openxmlformats.org/officeDocument/2006/math" xmlns:v="urn:schemas-microsoft-com:vml" xmlns:wp14="http://schemas.microsoft.com/office/word/2010/wordprocessingDrawing" xmlns:wp="http://schemas.openxmlformats.org/drawingml/2006/wordprocessingDrawing" xmlns:w10="urn:schemas-microsoft-com:office:word" xmlns:w="http://schemas.openxmlformats.org/wordprocessingml/2006/main" xmlns:w14="http://schemas.microsoft.com/office/word/2010/wordml" xmlns:w15="http://schemas.microsoft.com/office/word/2012/wordml" xmlns:w16cex="http://schemas.microsoft.com/office/word/2018/wordml/cex" xmlns:w16cid="http://schemas.microsoft.com/office/word/2016/wordml/cid" xmlns:w16="http://schemas.microsoft.com/office/word/2018/wordml" xmlns:w16du="http://schemas.microsoft.com/office/word/2023/wordml/word16du" xmlns:w16sdtdh="http://schemas.microsoft.com/office/word/2020/wordml/sdtdatahash" xmlns:w16se="http://schemas.microsoft.com/office/word/2015/wordml/symex" xmlns:wpg="http://schemas.microsoft.com/office/word/2010/wordprocessingGroup" xmlns:wpi="http://schemas.microsoft.com/office/word/2010/wordprocessingInk" xmlns:wne="http://schemas.microsoft.com/office/word/2006/wordml" xmlns:wps="http://schemas.microsoft.com/office/word/2010/wordprocessingShape" mc:Ignorable="w14 w15 w16se w16cid w16 w16cex w16sdtdh wp14">
   <w:abstractNum w:abstractNumId="0" w15:restartNumberingAfterBreak="0">
-    <w:nsid w:val="312B71D8"/>
+    <w:nsid w:val="59B11BE2"/>
     <w:multiLevelType w:val="multilevel"/>
-    <w:tmpl w:val="6DF48414"/>
+    <w:tmpl w:val="C1545E60"/>
+    <w:lvl w:ilvl="0">
+      <w:numFmt w:val="bullet"/>
+      <w:lvlText w:val=""/>
+      <w:lvlJc w:val="left"/>
+      <w:pPr>
+        <w:ind w:left="720" w:hanging="360"/>
+      </w:pPr>
+      <w:rPr>
+        <w:rFonts w:ascii="Symbol" w:hAnsi="Symbol"/>
+        <w:sz w:val="20"/>
+      </w:rPr>
+    </w:lvl>
+    <w:lvl w:ilvl="1">
+      <w:numFmt w:val="bullet"/>
+      <w:lvlText w:val="o"/>
+      <w:lvlJc w:val="left"/>
+      <w:pPr>
+        <w:ind w:left="1440" w:hanging="360"/>
+      </w:pPr>
+      <w:rPr>
+        <w:rFonts w:ascii="Courier New" w:hAnsi="Courier New"/>
+        <w:sz w:val="20"/>
+      </w:rPr>
+    </w:lvl>
+    <w:lvl w:ilvl="2">
+      <w:numFmt w:val="bullet"/>
+      <w:lvlText w:val=""/>
+      <w:lvlJc w:val="left"/>
+      <w:pPr>
+        <w:ind w:left="2160" w:hanging="360"/>
+      </w:pPr>
+      <w:rPr>
+        <w:rFonts w:ascii="Wingdings" w:hAnsi="Wingdings"/>
+        <w:sz w:val="20"/>
+      </w:rPr>
+    </w:lvl>
+    <w:lvl w:ilvl="3">
+      <w:numFmt w:val="bullet"/>
+      <w:lvlText w:val=""/>
+      <w:lvlJc w:val="left"/>
+      <w:pPr>
+        <w:ind w:left="2880" w:hanging="360"/>
+      </w:pPr>
+      <w:rPr>
+        <w:rFonts w:ascii="Wingdings" w:hAnsi="Wingdings"/>
+        <w:sz w:val="20"/>
+      </w:rPr>
+    </w:lvl>
+    <w:lvl w:ilvl="4">
+      <w:numFmt w:val="bullet"/>
+      <w:lvlText w:val=""/>
+      <w:lvlJc w:val="left"/>
+      <w:pPr>
+        <w:ind w:left="3600" w:hanging="360"/>
+      </w:pPr>
+      <w:rPr>
+        <w:rFonts w:ascii="Wingdings" w:hAnsi="Wingdings"/>
+        <w:sz w:val="20"/>
+      </w:rPr>
+    </w:lvl>
+    <w:lvl w:ilvl="5">
+      <w:numFmt w:val="bullet"/>
+      <w:lvlText w:val=""/>
+      <w:lvlJc w:val="left"/>
+      <w:pPr>
+        <w:ind w:left="4320" w:hanging="360"/>
+      </w:pPr>
+      <w:rPr>
+        <w:rFonts w:ascii="Wingdings" w:hAnsi="Wingdings"/>
+        <w:sz w:val="20"/>
+      </w:rPr>
+    </w:lvl>
+    <w:lvl w:ilvl="6">
+      <w:numFmt w:val="bullet"/>
+      <w:lvlText w:val=""/>
+      <w:lvlJc w:val="left"/>
+      <w:pPr>
+        <w:ind w:left="5040" w:hanging="360"/>
+      </w:pPr>
+      <w:rPr>
+        <w:rFonts w:ascii="Wingdings" w:hAnsi="Wingdings"/>
+        <w:sz w:val="20"/>
+      </w:rPr>
+    </w:lvl>
+    <w:lvl w:ilvl="7">
+      <w:numFmt w:val="bullet"/>
+      <w:lvlText w:val=""/>
+      <w:lvlJc w:val="left"/>
+      <w:pPr>
+        <w:ind w:left="5760" w:hanging="360"/>
+      </w:pPr>
+      <w:rPr>
+        <w:rFonts w:ascii="Wingdings" w:hAnsi="Wingdings"/>
+        <w:sz w:val="20"/>
+      </w:rPr>
+    </w:lvl>
+    <w:lvl w:ilvl="8">
+      <w:numFmt w:val="bullet"/>
+      <w:lvlText w:val=""/>
+      <w:lvlJc w:val="left"/>
+      <w:pPr>
+        <w:ind w:left="6480" w:hanging="360"/>
+      </w:pPr>
+      <w:rPr>
+        <w:rFonts w:ascii="Wingdings" w:hAnsi="Wingdings"/>
+        <w:sz w:val="20"/>
+      </w:rPr>
+    </w:lvl>
+  </w:abstractNum>
+  <w:abstractNum w:abstractNumId="1" w15:restartNumberingAfterBreak="0">
+    <w:nsid w:val="7EF01516"/>
+    <w:multiLevelType w:val="multilevel"/>
+    <w:tmpl w:val="5F6C21D2"/>
     <w:lvl w:ilvl="0">
       <w:numFmt w:val="bullet"/>
       <w:lvlText w:val="•"/>
@@ -3642,312 +4539,11 @@
       </w:rPr>
     </w:lvl>
   </w:abstractNum>
-  <w:abstractNum w:abstractNumId="1" w15:restartNumberingAfterBreak="0">
-    <w:nsid w:val="49046F69"/>
-    <w:multiLevelType w:val="multilevel"/>
-    <w:tmpl w:val="C4CC63AE"/>
-    <w:lvl w:ilvl="0">
-      <w:start w:val="1"/>
-      <w:numFmt w:val="bullet"/>
-      <w:lvlText w:val=""/>
-      <w:lvlJc w:val="left"/>
-      <w:pPr>
-        <w:tabs>
-          <w:tab w:val="num" w:pos="720"/>
-        </w:tabs>
-        <w:ind w:left="720" w:hanging="360"/>
-      </w:pPr>
-      <w:rPr>
-        <w:rFonts w:ascii="Symbol" w:hAnsi="Symbol" w:hint="default"/>
-        <w:sz w:val="20"/>
-      </w:rPr>
-    </w:lvl>
-    <w:lvl w:ilvl="1" w:tentative="1">
-      <w:start w:val="1"/>
-      <w:numFmt w:val="bullet"/>
-      <w:lvlText w:val="o"/>
-      <w:lvlJc w:val="left"/>
-      <w:pPr>
-        <w:tabs>
-          <w:tab w:val="num" w:pos="1440"/>
-        </w:tabs>
-        <w:ind w:left="1440" w:hanging="360"/>
-      </w:pPr>
-      <w:rPr>
-        <w:rFonts w:ascii="Courier New" w:hAnsi="Courier New" w:hint="default"/>
-        <w:sz w:val="20"/>
-      </w:rPr>
-    </w:lvl>
-    <w:lvl w:ilvl="2" w:tentative="1">
-      <w:start w:val="1"/>
-      <w:numFmt w:val="bullet"/>
-      <w:lvlText w:val=""/>
-      <w:lvlJc w:val="left"/>
-      <w:pPr>
-        <w:tabs>
-          <w:tab w:val="num" w:pos="2160"/>
-        </w:tabs>
-        <w:ind w:left="2160" w:hanging="360"/>
-      </w:pPr>
-      <w:rPr>
-        <w:rFonts w:ascii="Wingdings" w:hAnsi="Wingdings" w:hint="default"/>
-        <w:sz w:val="20"/>
-      </w:rPr>
-    </w:lvl>
-    <w:lvl w:ilvl="3" w:tentative="1">
-      <w:start w:val="1"/>
-      <w:numFmt w:val="bullet"/>
-      <w:lvlText w:val=""/>
-      <w:lvlJc w:val="left"/>
-      <w:pPr>
-        <w:tabs>
-          <w:tab w:val="num" w:pos="2880"/>
-        </w:tabs>
-        <w:ind w:left="2880" w:hanging="360"/>
-      </w:pPr>
-      <w:rPr>
-        <w:rFonts w:ascii="Wingdings" w:hAnsi="Wingdings" w:hint="default"/>
-        <w:sz w:val="20"/>
-      </w:rPr>
-    </w:lvl>
-    <w:lvl w:ilvl="4" w:tentative="1">
-      <w:start w:val="1"/>
-      <w:numFmt w:val="bullet"/>
-      <w:lvlText w:val=""/>
-      <w:lvlJc w:val="left"/>
-      <w:pPr>
-        <w:tabs>
-          <w:tab w:val="num" w:pos="3600"/>
-        </w:tabs>
-        <w:ind w:left="3600" w:hanging="360"/>
-      </w:pPr>
-      <w:rPr>
-        <w:rFonts w:ascii="Wingdings" w:hAnsi="Wingdings" w:hint="default"/>
-        <w:sz w:val="20"/>
-      </w:rPr>
-    </w:lvl>
-    <w:lvl w:ilvl="5" w:tentative="1">
-      <w:start w:val="1"/>
-      <w:numFmt w:val="bullet"/>
-      <w:lvlText w:val=""/>
-      <w:lvlJc w:val="left"/>
-      <w:pPr>
-        <w:tabs>
-          <w:tab w:val="num" w:pos="4320"/>
-        </w:tabs>
-        <w:ind w:left="4320" w:hanging="360"/>
-      </w:pPr>
-      <w:rPr>
-        <w:rFonts w:ascii="Wingdings" w:hAnsi="Wingdings" w:hint="default"/>
-        <w:sz w:val="20"/>
-      </w:rPr>
-    </w:lvl>
-    <w:lvl w:ilvl="6" w:tentative="1">
-      <w:start w:val="1"/>
-      <w:numFmt w:val="bullet"/>
-      <w:lvlText w:val=""/>
-      <w:lvlJc w:val="left"/>
-      <w:pPr>
-        <w:tabs>
-          <w:tab w:val="num" w:pos="5040"/>
-        </w:tabs>
-        <w:ind w:left="5040" w:hanging="360"/>
-      </w:pPr>
-      <w:rPr>
-        <w:rFonts w:ascii="Wingdings" w:hAnsi="Wingdings" w:hint="default"/>
-        <w:sz w:val="20"/>
-      </w:rPr>
-    </w:lvl>
-    <w:lvl w:ilvl="7" w:tentative="1">
-      <w:start w:val="1"/>
-      <w:numFmt w:val="bullet"/>
-      <w:lvlText w:val=""/>
-      <w:lvlJc w:val="left"/>
-      <w:pPr>
-        <w:tabs>
-          <w:tab w:val="num" w:pos="5760"/>
-        </w:tabs>
-        <w:ind w:left="5760" w:hanging="360"/>
-      </w:pPr>
-      <w:rPr>
-        <w:rFonts w:ascii="Wingdings" w:hAnsi="Wingdings" w:hint="default"/>
-        <w:sz w:val="20"/>
-      </w:rPr>
-    </w:lvl>
-    <w:lvl w:ilvl="8" w:tentative="1">
-      <w:start w:val="1"/>
-      <w:numFmt w:val="bullet"/>
-      <w:lvlText w:val=""/>
-      <w:lvlJc w:val="left"/>
-      <w:pPr>
-        <w:tabs>
-          <w:tab w:val="num" w:pos="6480"/>
-        </w:tabs>
-        <w:ind w:left="6480" w:hanging="360"/>
-      </w:pPr>
-      <w:rPr>
-        <w:rFonts w:ascii="Wingdings" w:hAnsi="Wingdings" w:hint="default"/>
-        <w:sz w:val="20"/>
-      </w:rPr>
-    </w:lvl>
-  </w:abstractNum>
-  <w:abstractNum w:abstractNumId="2" w15:restartNumberingAfterBreak="0">
-    <w:nsid w:val="74F244DB"/>
-    <w:multiLevelType w:val="multilevel"/>
-    <w:tmpl w:val="A5BA6792"/>
-    <w:lvl w:ilvl="0">
-      <w:start w:val="1"/>
-      <w:numFmt w:val="bullet"/>
-      <w:lvlText w:val=""/>
-      <w:lvlJc w:val="left"/>
-      <w:pPr>
-        <w:tabs>
-          <w:tab w:val="num" w:pos="720"/>
-        </w:tabs>
-        <w:ind w:left="720" w:hanging="360"/>
-      </w:pPr>
-      <w:rPr>
-        <w:rFonts w:ascii="Symbol" w:hAnsi="Symbol" w:hint="default"/>
-        <w:sz w:val="20"/>
-      </w:rPr>
-    </w:lvl>
-    <w:lvl w:ilvl="1" w:tentative="1">
-      <w:start w:val="1"/>
-      <w:numFmt w:val="bullet"/>
-      <w:lvlText w:val="o"/>
-      <w:lvlJc w:val="left"/>
-      <w:pPr>
-        <w:tabs>
-          <w:tab w:val="num" w:pos="1440"/>
-        </w:tabs>
-        <w:ind w:left="1440" w:hanging="360"/>
-      </w:pPr>
-      <w:rPr>
-        <w:rFonts w:ascii="Courier New" w:hAnsi="Courier New" w:hint="default"/>
-        <w:sz w:val="20"/>
-      </w:rPr>
-    </w:lvl>
-    <w:lvl w:ilvl="2" w:tentative="1">
-      <w:start w:val="1"/>
-      <w:numFmt w:val="bullet"/>
-      <w:lvlText w:val=""/>
-      <w:lvlJc w:val="left"/>
-      <w:pPr>
-        <w:tabs>
-          <w:tab w:val="num" w:pos="2160"/>
-        </w:tabs>
-        <w:ind w:left="2160" w:hanging="360"/>
-      </w:pPr>
-      <w:rPr>
-        <w:rFonts w:ascii="Wingdings" w:hAnsi="Wingdings" w:hint="default"/>
-        <w:sz w:val="20"/>
-      </w:rPr>
-    </w:lvl>
-    <w:lvl w:ilvl="3" w:tentative="1">
-      <w:start w:val="1"/>
-      <w:numFmt w:val="bullet"/>
-      <w:lvlText w:val=""/>
-      <w:lvlJc w:val="left"/>
-      <w:pPr>
-        <w:tabs>
-          <w:tab w:val="num" w:pos="2880"/>
-        </w:tabs>
-        <w:ind w:left="2880" w:hanging="360"/>
-      </w:pPr>
-      <w:rPr>
-        <w:rFonts w:ascii="Wingdings" w:hAnsi="Wingdings" w:hint="default"/>
-        <w:sz w:val="20"/>
-      </w:rPr>
-    </w:lvl>
-    <w:lvl w:ilvl="4" w:tentative="1">
-      <w:start w:val="1"/>
-      <w:numFmt w:val="bullet"/>
-      <w:lvlText w:val=""/>
-      <w:lvlJc w:val="left"/>
-      <w:pPr>
-        <w:tabs>
-          <w:tab w:val="num" w:pos="3600"/>
-        </w:tabs>
-        <w:ind w:left="3600" w:hanging="360"/>
-      </w:pPr>
-      <w:rPr>
-        <w:rFonts w:ascii="Wingdings" w:hAnsi="Wingdings" w:hint="default"/>
-        <w:sz w:val="20"/>
-      </w:rPr>
-    </w:lvl>
-    <w:lvl w:ilvl="5" w:tentative="1">
-      <w:start w:val="1"/>
-      <w:numFmt w:val="bullet"/>
-      <w:lvlText w:val=""/>
-      <w:lvlJc w:val="left"/>
-      <w:pPr>
-        <w:tabs>
-          <w:tab w:val="num" w:pos="4320"/>
-        </w:tabs>
-        <w:ind w:left="4320" w:hanging="360"/>
-      </w:pPr>
-      <w:rPr>
-        <w:rFonts w:ascii="Wingdings" w:hAnsi="Wingdings" w:hint="default"/>
-        <w:sz w:val="20"/>
-      </w:rPr>
-    </w:lvl>
-    <w:lvl w:ilvl="6" w:tentative="1">
-      <w:start w:val="1"/>
-      <w:numFmt w:val="bullet"/>
-      <w:lvlText w:val=""/>
-      <w:lvlJc w:val="left"/>
-      <w:pPr>
-        <w:tabs>
-          <w:tab w:val="num" w:pos="5040"/>
-        </w:tabs>
-        <w:ind w:left="5040" w:hanging="360"/>
-      </w:pPr>
-      <w:rPr>
-        <w:rFonts w:ascii="Wingdings" w:hAnsi="Wingdings" w:hint="default"/>
-        <w:sz w:val="20"/>
-      </w:rPr>
-    </w:lvl>
-    <w:lvl w:ilvl="7" w:tentative="1">
-      <w:start w:val="1"/>
-      <w:numFmt w:val="bullet"/>
-      <w:lvlText w:val=""/>
-      <w:lvlJc w:val="left"/>
-      <w:pPr>
-        <w:tabs>
-          <w:tab w:val="num" w:pos="5760"/>
-        </w:tabs>
-        <w:ind w:left="5760" w:hanging="360"/>
-      </w:pPr>
-      <w:rPr>
-        <w:rFonts w:ascii="Wingdings" w:hAnsi="Wingdings" w:hint="default"/>
-        <w:sz w:val="20"/>
-      </w:rPr>
-    </w:lvl>
-    <w:lvl w:ilvl="8" w:tentative="1">
-      <w:start w:val="1"/>
-      <w:numFmt w:val="bullet"/>
-      <w:lvlText w:val=""/>
-      <w:lvlJc w:val="left"/>
-      <w:pPr>
-        <w:tabs>
-          <w:tab w:val="num" w:pos="6480"/>
-        </w:tabs>
-        <w:ind w:left="6480" w:hanging="360"/>
-      </w:pPr>
-      <w:rPr>
-        <w:rFonts w:ascii="Wingdings" w:hAnsi="Wingdings" w:hint="default"/>
-        <w:sz w:val="20"/>
-      </w:rPr>
-    </w:lvl>
-  </w:abstractNum>
-  <w:num w:numId="1" w16cid:durableId="957763743">
+  <w:num w:numId="1" w16cid:durableId="11686161">
     <w:abstractNumId w:val="0"/>
   </w:num>
-  <w:num w:numId="2" w16cid:durableId="846359308">
+  <w:num w:numId="2" w16cid:durableId="2137334634">
     <w:abstractNumId w:val="1"/>
-  </w:num>
-  <w:num w:numId="3" w16cid:durableId="61098682">
-    <w:abstractNumId w:val="2"/>
   </w:num>
 </w:numbering>
 </file>
@@ -3966,7 +4562,6 @@
     </w:rPrDefault>
     <w:pPrDefault>
       <w:pPr>
-        <w:suppressAutoHyphens/>
         <w:autoSpaceDN w:val="0"/>
         <w:textAlignment w:val="baseline"/>
       </w:pPr>
@@ -4353,6 +4948,9 @@
   <w:style w:type="paragraph" w:default="1" w:styleId="Normal">
     <w:name w:val="Normal"/>
     <w:qFormat/>
+    <w:pPr>
+      <w:suppressAutoHyphens/>
+    </w:pPr>
   </w:style>
   <w:style w:type="paragraph" w:styleId="Heading1">
     <w:name w:val="heading 1"/>
@@ -4408,12 +5006,9 @@
     <w:name w:val="heading 4"/>
     <w:basedOn w:val="Normal"/>
     <w:next w:val="Normal"/>
-    <w:link w:val="Heading4Char"/>
     <w:uiPriority w:val="9"/>
-    <w:semiHidden/>
     <w:unhideWhenUsed/>
     <w:qFormat/>
-    <w:rsid w:val="00845D71"/>
     <w:pPr>
       <w:keepNext/>
       <w:keepLines/>
@@ -4421,10 +5016,10 @@
       <w:outlineLvl w:val="3"/>
     </w:pPr>
     <w:rPr>
-      <w:rFonts w:asciiTheme="majorHAnsi" w:eastAsiaTheme="majorEastAsia" w:hAnsiTheme="majorHAnsi" w:cs="Mangal"/>
+      <w:rFonts w:ascii="Calibri Light" w:eastAsia="Times New Roman" w:hAnsi="Calibri Light" w:cs="Mangal"/>
       <w:i/>
       <w:iCs/>
-      <w:color w:val="2F5496" w:themeColor="accent1" w:themeShade="BF"/>
+      <w:color w:val="2F5496"/>
       <w:szCs w:val="21"/>
     </w:rPr>
   </w:style>
@@ -4457,6 +5052,9 @@
   </w:style>
   <w:style w:type="paragraph" w:customStyle="1" w:styleId="Standard">
     <w:name w:val="Standard"/>
+    <w:pPr>
+      <w:suppressAutoHyphens/>
+    </w:pPr>
   </w:style>
   <w:style w:type="paragraph" w:customStyle="1" w:styleId="Heading">
     <w:name w:val="Heading"/>
@@ -4642,38 +5240,28 @@
   <w:style w:type="character" w:styleId="FootnoteReference">
     <w:name w:val="footnote reference"/>
     <w:basedOn w:val="DefaultParagraphFont"/>
-    <w:uiPriority w:val="99"/>
-    <w:semiHidden/>
-    <w:unhideWhenUsed/>
     <w:rPr>
+      <w:position w:val="0"/>
       <w:vertAlign w:val="superscript"/>
     </w:rPr>
   </w:style>
   <w:style w:type="character" w:customStyle="1" w:styleId="Heading4Char">
     <w:name w:val="Heading 4 Char"/>
     <w:basedOn w:val="DefaultParagraphFont"/>
-    <w:link w:val="Heading4"/>
-    <w:uiPriority w:val="9"/>
-    <w:semiHidden/>
-    <w:rsid w:val="00845D71"/>
     <w:rPr>
-      <w:rFonts w:asciiTheme="majorHAnsi" w:eastAsiaTheme="majorEastAsia" w:hAnsiTheme="majorHAnsi" w:cs="Mangal"/>
+      <w:rFonts w:ascii="Calibri Light" w:eastAsia="Times New Roman" w:hAnsi="Calibri Light" w:cs="Mangal"/>
       <w:i/>
       <w:iCs/>
-      <w:color w:val="2F5496" w:themeColor="accent1" w:themeShade="BF"/>
+      <w:color w:val="2F5496"/>
       <w:szCs w:val="21"/>
     </w:rPr>
   </w:style>
   <w:style w:type="paragraph" w:styleId="NormalWeb">
     <w:name w:val="Normal (Web)"/>
     <w:basedOn w:val="Normal"/>
-    <w:uiPriority w:val="99"/>
-    <w:unhideWhenUsed/>
-    <w:rsid w:val="00845D71"/>
     <w:pPr>
       <w:suppressAutoHyphens w:val="0"/>
-      <w:autoSpaceDN/>
-      <w:spacing w:before="100" w:beforeAutospacing="1" w:after="100" w:afterAutospacing="1"/>
+      <w:spacing w:before="100" w:after="100"/>
       <w:textAlignment w:val="auto"/>
     </w:pPr>
     <w:rPr>
@@ -4685,16 +5273,90 @@
   <w:style w:type="character" w:customStyle="1" w:styleId="mjx-char">
     <w:name w:val="mjx-char"/>
     <w:basedOn w:val="DefaultParagraphFont"/>
-    <w:rsid w:val="00845D71"/>
   </w:style>
   <w:style w:type="character" w:styleId="PlaceholderText">
     <w:name w:val="Placeholder Text"/>
     <w:basedOn w:val="DefaultParagraphFont"/>
-    <w:uiPriority w:val="99"/>
-    <w:semiHidden/>
-    <w:rsid w:val="00845D71"/>
     <w:rPr>
       <w:color w:val="808080"/>
+    </w:rPr>
+  </w:style>
+  <w:style w:type="paragraph" w:styleId="TOC1">
+    <w:name w:val="toc 1"/>
+    <w:basedOn w:val="Normal"/>
+    <w:next w:val="Normal"/>
+    <w:autoRedefine/>
+    <w:uiPriority w:val="39"/>
+    <w:unhideWhenUsed/>
+    <w:rsid w:val="00D60695"/>
+    <w:pPr>
+      <w:spacing w:after="100"/>
+    </w:pPr>
+    <w:rPr>
+      <w:rFonts w:cs="Mangal"/>
+      <w:szCs w:val="21"/>
+    </w:rPr>
+  </w:style>
+  <w:style w:type="paragraph" w:styleId="TOC2">
+    <w:name w:val="toc 2"/>
+    <w:basedOn w:val="Normal"/>
+    <w:next w:val="Normal"/>
+    <w:autoRedefine/>
+    <w:uiPriority w:val="39"/>
+    <w:unhideWhenUsed/>
+    <w:rsid w:val="00D60695"/>
+    <w:pPr>
+      <w:spacing w:after="100"/>
+      <w:ind w:left="240"/>
+    </w:pPr>
+    <w:rPr>
+      <w:rFonts w:cs="Mangal"/>
+      <w:szCs w:val="21"/>
+    </w:rPr>
+  </w:style>
+  <w:style w:type="paragraph" w:styleId="TOC3">
+    <w:name w:val="toc 3"/>
+    <w:basedOn w:val="Normal"/>
+    <w:next w:val="Normal"/>
+    <w:autoRedefine/>
+    <w:uiPriority w:val="39"/>
+    <w:unhideWhenUsed/>
+    <w:rsid w:val="00D60695"/>
+    <w:pPr>
+      <w:spacing w:after="100"/>
+      <w:ind w:left="480"/>
+    </w:pPr>
+    <w:rPr>
+      <w:rFonts w:cs="Mangal"/>
+      <w:szCs w:val="21"/>
+    </w:rPr>
+  </w:style>
+  <w:style w:type="paragraph" w:styleId="TOC4">
+    <w:name w:val="toc 4"/>
+    <w:basedOn w:val="Normal"/>
+    <w:next w:val="Normal"/>
+    <w:autoRedefine/>
+    <w:uiPriority w:val="39"/>
+    <w:unhideWhenUsed/>
+    <w:rsid w:val="00D60695"/>
+    <w:pPr>
+      <w:spacing w:after="100"/>
+      <w:ind w:left="720"/>
+    </w:pPr>
+    <w:rPr>
+      <w:rFonts w:cs="Mangal"/>
+      <w:szCs w:val="21"/>
+    </w:rPr>
+  </w:style>
+  <w:style w:type="character" w:styleId="Hyperlink">
+    <w:name w:val="Hyperlink"/>
+    <w:basedOn w:val="DefaultParagraphFont"/>
+    <w:uiPriority w:val="99"/>
+    <w:unhideWhenUsed/>
+    <w:rsid w:val="00D60695"/>
+    <w:rPr>
+      <w:color w:val="0563C1" w:themeColor="hyperlink"/>
+      <w:u w:val="single"/>
     </w:rPr>
   </w:style>
 </w:styles>
@@ -4993,4 +5655,16 @@
     </a:ext>
   </a:extLst>
 </a:theme>
+</file>
+
+<file path=customXml/item1.xml><?xml version="1.0" encoding="utf-8"?>
+<b:Sources xmlns:b="http://schemas.openxmlformats.org/officeDocument/2006/bibliography" xmlns="http://schemas.openxmlformats.org/officeDocument/2006/bibliography" SelectedStyle="\APASixthEditionOfficeOnline.xsl" StyleName="APA" Version="6"/>
+</file>
+
+<file path=customXml/itemProps1.xml><?xml version="1.0" encoding="utf-8"?>
+<ds:datastoreItem xmlns:ds="http://schemas.openxmlformats.org/officeDocument/2006/customXml" ds:itemID="{B696A890-5195-4934-A83A-34149A6693C6}">
+  <ds:schemaRefs>
+    <ds:schemaRef ds:uri="http://schemas.openxmlformats.org/officeDocument/2006/bibliography"/>
+  </ds:schemaRefs>
+</ds:datastoreItem>
 </file>
</xml_diff>